<commit_message>
Correção de um pequeno problema
</commit_message>
<xml_diff>
--- a/Doc/Documentação.docx
+++ b/Doc/Documentação.docx
@@ -1,6 +1,6 @@
 
 <file path=word/document.xml><?xml version="1.0" encoding="utf-8"?>
-<w:document xmlns:wpc="http://schemas.microsoft.com/office/word/2010/wordprocessingCanvas" xmlns:mo="http://schemas.microsoft.com/office/mac/office/2008/main" xmlns:mc="http://schemas.openxmlformats.org/markup-compatibility/2006" xmlns:mv="urn:schemas-microsoft-com:mac:vml" xmlns:o="urn:schemas-microsoft-com:office:office" xmlns:r="http://schemas.openxmlformats.org/officeDocument/2006/relationships" xmlns:m="http://schemas.openxmlformats.org/officeDocument/2006/math" xmlns:v="urn:schemas-microsoft-com:vml" xmlns:wp14="http://schemas.microsoft.com/office/word/2010/wordprocessingDrawing" xmlns:wp="http://schemas.openxmlformats.org/drawingml/2006/wordprocessingDrawing" xmlns:w10="urn:schemas-microsoft-com:office:word" xmlns:w="http://schemas.openxmlformats.org/wordprocessingml/2006/main" xmlns:w14="http://schemas.microsoft.com/office/word/2010/wordml" xmlns:w15="http://schemas.microsoft.com/office/word/2012/wordml" xmlns:wpg="http://schemas.microsoft.com/office/word/2010/wordprocessingGroup" xmlns:wpi="http://schemas.microsoft.com/office/word/2010/wordprocessingInk" xmlns:wne="http://schemas.microsoft.com/office/word/2006/wordml" xmlns:wps="http://schemas.microsoft.com/office/word/2010/wordprocessingShape" mc:Ignorable="w14 w15 wp14">
+<w:document xmlns:wpc="http://schemas.microsoft.com/office/word/2010/wordprocessingCanvas" xmlns:mc="http://schemas.openxmlformats.org/markup-compatibility/2006" xmlns:o="urn:schemas-microsoft-com:office:office" xmlns:r="http://schemas.openxmlformats.org/officeDocument/2006/relationships" xmlns:m="http://schemas.openxmlformats.org/officeDocument/2006/math" xmlns:v="urn:schemas-microsoft-com:vml" xmlns:wp14="http://schemas.microsoft.com/office/word/2010/wordprocessingDrawing" xmlns:wp="http://schemas.openxmlformats.org/drawingml/2006/wordprocessingDrawing" xmlns:w10="urn:schemas-microsoft-com:office:word" xmlns:w="http://schemas.openxmlformats.org/wordprocessingml/2006/main" xmlns:w14="http://schemas.microsoft.com/office/word/2010/wordml" xmlns:w15="http://schemas.microsoft.com/office/word/2012/wordml" xmlns:wpg="http://schemas.microsoft.com/office/word/2010/wordprocessingGroup" xmlns:wpi="http://schemas.microsoft.com/office/word/2010/wordprocessingInk" xmlns:wne="http://schemas.microsoft.com/office/word/2006/wordml" xmlns:wps="http://schemas.microsoft.com/office/word/2010/wordprocessingShape" mc:Ignorable="w14 w15 wp14">
   <w:body>
     <w:p>
       <w:pPr>
@@ -72,7 +72,21 @@
         <w:rPr>
           <w:lang w:val="pt-BR"/>
         </w:rPr>
-        <w:t>Professor: Aristofania Garcia</w:t>
+        <w:t xml:space="preserve">Professor: </w:t>
+      </w:r>
+      <w:proofErr w:type="spellStart"/>
+      <w:r>
+        <w:rPr>
+          <w:lang w:val="pt-BR"/>
+        </w:rPr>
+        <w:t>Aristofania</w:t>
+      </w:r>
+      <w:proofErr w:type="spellEnd"/>
+      <w:r>
+        <w:rPr>
+          <w:lang w:val="pt-BR"/>
+        </w:rPr>
+        <w:t xml:space="preserve"> Garcia</w:t>
       </w:r>
     </w:p>
     <w:p>
@@ -93,8 +107,6 @@
         </w:rPr>
         <w:t>Sousa</w:t>
       </w:r>
-      <w:bookmarkStart w:id="0" w:name="_GoBack"/>
-      <w:bookmarkEnd w:id="0"/>
       <w:r>
         <w:rPr>
           <w:lang w:val="pt-BR"/>
@@ -135,7 +147,7 @@
     </w:p>
     <w:tbl>
       <w:tblPr>
-        <w:tblStyle w:val="GridTable4-Accent5"/>
+        <w:tblStyle w:val="TabeladeGrade4-nfase5"/>
         <w:tblW w:w="0" w:type="auto"/>
         <w:jc w:val="center"/>
         <w:tblLook w:val="04A0" w:firstRow="1" w:lastRow="0" w:firstColumn="1" w:lastColumn="0" w:noHBand="0" w:noVBand="1"/>
@@ -322,8 +334,16 @@
               <w:rPr>
                 <w:lang w:val="pt-BR"/>
               </w:rPr>
-              <w:t>/comanda</w:t>
-            </w:r>
+              <w:t>/</w:t>
+            </w:r>
+            <w:proofErr w:type="gramStart"/>
+            <w:r>
+              <w:rPr>
+                <w:lang w:val="pt-BR"/>
+              </w:rPr>
+              <w:t>comanda</w:t>
+            </w:r>
+            <w:proofErr w:type="gramEnd"/>
           </w:p>
         </w:tc>
         <w:tc>
@@ -364,12 +384,16 @@
               </w:rPr>
               <w:t>{</w:t>
             </w:r>
+            <w:proofErr w:type="spellStart"/>
+            <w:proofErr w:type="gramStart"/>
             <w:r>
               <w:rPr>
                 <w:lang w:val="pt-BR"/>
               </w:rPr>
               <w:t>comanda:int</w:t>
             </w:r>
+            <w:proofErr w:type="spellEnd"/>
+            <w:proofErr w:type="gramEnd"/>
             <w:r>
               <w:rPr>
                 <w:lang w:val="pt-BR"/>
@@ -443,18 +467,28 @@
               </w:rPr>
               <w:t>/</w:t>
             </w:r>
-            <w:r>
-              <w:rPr>
-                <w:lang w:val="pt-BR"/>
-              </w:rPr>
-              <w:t>comanda/{</w:t>
-            </w:r>
+            <w:proofErr w:type="gramStart"/>
+            <w:r>
+              <w:rPr>
+                <w:lang w:val="pt-BR"/>
+              </w:rPr>
+              <w:t>comanda</w:t>
+            </w:r>
+            <w:proofErr w:type="gramEnd"/>
+            <w:r>
+              <w:rPr>
+                <w:lang w:val="pt-BR"/>
+              </w:rPr>
+              <w:t>/{</w:t>
+            </w:r>
+            <w:proofErr w:type="spellStart"/>
             <w:r>
               <w:rPr>
                 <w:lang w:val="pt-BR"/>
               </w:rPr>
               <w:t>codigoComanda</w:t>
             </w:r>
+            <w:proofErr w:type="spellEnd"/>
             <w:r>
               <w:rPr>
                 <w:lang w:val="pt-BR"/>
@@ -511,49 +545,95 @@
               <w:rPr>
                 <w:lang w:val="pt-BR"/>
               </w:rPr>
-              <w:t>{produto:string,</w:t>
-            </w:r>
-          </w:p>
-          <w:p>
-            <w:pPr>
-              <w:cnfStyle w:val="000000000000" w:firstRow="0" w:lastRow="0" w:firstColumn="0" w:lastColumn="0" w:oddVBand="0" w:evenVBand="0" w:oddHBand="0" w:evenHBand="0" w:firstRowFirstColumn="0" w:firstRowLastColumn="0" w:lastRowFirstColumn="0" w:lastRowLastColumn="0"/>
-              <w:rPr>
-                <w:lang w:val="pt-BR"/>
-              </w:rPr>
-            </w:pPr>
-            <w:r>
-              <w:rPr>
-                <w:lang w:val="pt-BR"/>
-              </w:rPr>
-              <w:t>quantidade:int,</w:t>
-            </w:r>
-          </w:p>
-          <w:p>
-            <w:pPr>
-              <w:cnfStyle w:val="000000000000" w:firstRow="0" w:lastRow="0" w:firstColumn="0" w:lastColumn="0" w:oddVBand="0" w:evenVBand="0" w:oddHBand="0" w:evenHBand="0" w:firstRowFirstColumn="0" w:firstRowLastColumn="0" w:lastRowFirstColumn="0" w:lastRowLastColumn="0"/>
-              <w:rPr>
-                <w:lang w:val="pt-BR"/>
-              </w:rPr>
-            </w:pPr>
-            <w:r>
-              <w:rPr>
-                <w:lang w:val="pt-BR"/>
-              </w:rPr>
-              <w:t>entregue:boolean,</w:t>
-            </w:r>
-          </w:p>
-          <w:p>
-            <w:pPr>
-              <w:cnfStyle w:val="000000000000" w:firstRow="0" w:lastRow="0" w:firstColumn="0" w:lastColumn="0" w:oddVBand="0" w:evenVBand="0" w:oddHBand="0" w:evenHBand="0" w:firstRowFirstColumn="0" w:firstRowLastColumn="0" w:lastRowFirstColumn="0" w:lastRowLastColumn="0"/>
-              <w:rPr>
-                <w:lang w:val="pt-BR"/>
-              </w:rPr>
-            </w:pPr>
-            <w:r>
-              <w:rPr>
-                <w:lang w:val="pt-BR"/>
-              </w:rPr>
-              <w:t>pedido:int}</w:t>
+              <w:t>{</w:t>
+            </w:r>
+            <w:proofErr w:type="spellStart"/>
+            <w:proofErr w:type="gramStart"/>
+            <w:r>
+              <w:rPr>
+                <w:lang w:val="pt-BR"/>
+              </w:rPr>
+              <w:t>produto:string</w:t>
+            </w:r>
+            <w:proofErr w:type="spellEnd"/>
+            <w:proofErr w:type="gramEnd"/>
+            <w:r>
+              <w:rPr>
+                <w:lang w:val="pt-BR"/>
+              </w:rPr>
+              <w:t>,</w:t>
+            </w:r>
+          </w:p>
+          <w:p>
+            <w:pPr>
+              <w:cnfStyle w:val="000000000000" w:firstRow="0" w:lastRow="0" w:firstColumn="0" w:lastColumn="0" w:oddVBand="0" w:evenVBand="0" w:oddHBand="0" w:evenHBand="0" w:firstRowFirstColumn="0" w:firstRowLastColumn="0" w:lastRowFirstColumn="0" w:lastRowLastColumn="0"/>
+              <w:rPr>
+                <w:lang w:val="pt-BR"/>
+              </w:rPr>
+            </w:pPr>
+            <w:proofErr w:type="spellStart"/>
+            <w:proofErr w:type="gramStart"/>
+            <w:r>
+              <w:rPr>
+                <w:lang w:val="pt-BR"/>
+              </w:rPr>
+              <w:t>quantidade:int</w:t>
+            </w:r>
+            <w:proofErr w:type="spellEnd"/>
+            <w:proofErr w:type="gramEnd"/>
+            <w:r>
+              <w:rPr>
+                <w:lang w:val="pt-BR"/>
+              </w:rPr>
+              <w:t>,</w:t>
+            </w:r>
+          </w:p>
+          <w:p>
+            <w:pPr>
+              <w:cnfStyle w:val="000000000000" w:firstRow="0" w:lastRow="0" w:firstColumn="0" w:lastColumn="0" w:oddVBand="0" w:evenVBand="0" w:oddHBand="0" w:evenHBand="0" w:firstRowFirstColumn="0" w:firstRowLastColumn="0" w:lastRowFirstColumn="0" w:lastRowLastColumn="0"/>
+              <w:rPr>
+                <w:lang w:val="pt-BR"/>
+              </w:rPr>
+            </w:pPr>
+            <w:proofErr w:type="spellStart"/>
+            <w:proofErr w:type="gramStart"/>
+            <w:r>
+              <w:rPr>
+                <w:lang w:val="pt-BR"/>
+              </w:rPr>
+              <w:t>entregue:boolean</w:t>
+            </w:r>
+            <w:proofErr w:type="spellEnd"/>
+            <w:proofErr w:type="gramEnd"/>
+            <w:r>
+              <w:rPr>
+                <w:lang w:val="pt-BR"/>
+              </w:rPr>
+              <w:t>,</w:t>
+            </w:r>
+          </w:p>
+          <w:p>
+            <w:pPr>
+              <w:cnfStyle w:val="000000000000" w:firstRow="0" w:lastRow="0" w:firstColumn="0" w:lastColumn="0" w:oddVBand="0" w:evenVBand="0" w:oddHBand="0" w:evenHBand="0" w:firstRowFirstColumn="0" w:firstRowLastColumn="0" w:lastRowFirstColumn="0" w:lastRowLastColumn="0"/>
+              <w:rPr>
+                <w:lang w:val="pt-BR"/>
+              </w:rPr>
+            </w:pPr>
+            <w:proofErr w:type="spellStart"/>
+            <w:proofErr w:type="gramStart"/>
+            <w:r>
+              <w:rPr>
+                <w:lang w:val="pt-BR"/>
+              </w:rPr>
+              <w:t>pedido:int</w:t>
+            </w:r>
+            <w:proofErr w:type="spellEnd"/>
+            <w:proofErr w:type="gramEnd"/>
+            <w:r>
+              <w:rPr>
+                <w:lang w:val="pt-BR"/>
+              </w:rPr>
+              <w:t>}</w:t>
             </w:r>
           </w:p>
         </w:tc>
@@ -621,8 +701,16 @@
               <w:rPr>
                 <w:lang w:val="pt-BR"/>
               </w:rPr>
-              <w:t>/pedido</w:t>
-            </w:r>
+              <w:t>/</w:t>
+            </w:r>
+            <w:proofErr w:type="gramStart"/>
+            <w:r>
+              <w:rPr>
+                <w:lang w:val="pt-BR"/>
+              </w:rPr>
+              <w:t>pedido</w:t>
+            </w:r>
+            <w:proofErr w:type="gramEnd"/>
           </w:p>
         </w:tc>
         <w:tc>
@@ -667,7 +755,23 @@
               <w:rPr>
                 <w:lang w:val="pt-BR"/>
               </w:rPr>
-              <w:t>{comanda:int}</w:t>
+              <w:t>{</w:t>
+            </w:r>
+            <w:proofErr w:type="spellStart"/>
+            <w:proofErr w:type="gramStart"/>
+            <w:r>
+              <w:rPr>
+                <w:lang w:val="pt-BR"/>
+              </w:rPr>
+              <w:t>comanda:int</w:t>
+            </w:r>
+            <w:proofErr w:type="spellEnd"/>
+            <w:proofErr w:type="gramEnd"/>
+            <w:r>
+              <w:rPr>
+                <w:lang w:val="pt-BR"/>
+              </w:rPr>
+              <w:t>}</w:t>
             </w:r>
           </w:p>
         </w:tc>
@@ -734,8 +838,16 @@
               <w:rPr>
                 <w:lang w:val="pt-BR"/>
               </w:rPr>
-              <w:t>/pedido</w:t>
-            </w:r>
+              <w:t>/</w:t>
+            </w:r>
+            <w:proofErr w:type="gramStart"/>
+            <w:r>
+              <w:rPr>
+                <w:lang w:val="pt-BR"/>
+              </w:rPr>
+              <w:t>pedido</w:t>
+            </w:r>
+            <w:proofErr w:type="gramEnd"/>
           </w:p>
         </w:tc>
         <w:tc>
@@ -780,49 +892,95 @@
               <w:rPr>
                 <w:lang w:val="pt-BR"/>
               </w:rPr>
-              <w:t>{produto:string,</w:t>
-            </w:r>
-          </w:p>
-          <w:p>
-            <w:pPr>
-              <w:cnfStyle w:val="000000000000" w:firstRow="0" w:lastRow="0" w:firstColumn="0" w:lastColumn="0" w:oddVBand="0" w:evenVBand="0" w:oddHBand="0" w:evenHBand="0" w:firstRowFirstColumn="0" w:firstRowLastColumn="0" w:lastRowFirstColumn="0" w:lastRowLastColumn="0"/>
-              <w:rPr>
-                <w:lang w:val="pt-BR"/>
-              </w:rPr>
-            </w:pPr>
-            <w:r>
-              <w:rPr>
-                <w:lang w:val="pt-BR"/>
-              </w:rPr>
-              <w:t>quantidade:int,</w:t>
-            </w:r>
-          </w:p>
-          <w:p>
-            <w:pPr>
-              <w:cnfStyle w:val="000000000000" w:firstRow="0" w:lastRow="0" w:firstColumn="0" w:lastColumn="0" w:oddVBand="0" w:evenVBand="0" w:oddHBand="0" w:evenHBand="0" w:firstRowFirstColumn="0" w:firstRowLastColumn="0" w:lastRowFirstColumn="0" w:lastRowLastColumn="0"/>
-              <w:rPr>
-                <w:lang w:val="pt-BR"/>
-              </w:rPr>
-            </w:pPr>
-            <w:r>
-              <w:rPr>
-                <w:lang w:val="pt-BR"/>
-              </w:rPr>
-              <w:t>entregue:boolean,</w:t>
-            </w:r>
-          </w:p>
-          <w:p>
-            <w:pPr>
-              <w:cnfStyle w:val="000000000000" w:firstRow="0" w:lastRow="0" w:firstColumn="0" w:lastColumn="0" w:oddVBand="0" w:evenVBand="0" w:oddHBand="0" w:evenHBand="0" w:firstRowFirstColumn="0" w:firstRowLastColumn="0" w:lastRowFirstColumn="0" w:lastRowLastColumn="0"/>
-              <w:rPr>
-                <w:lang w:val="pt-BR"/>
-              </w:rPr>
-            </w:pPr>
-            <w:r>
-              <w:rPr>
-                <w:lang w:val="pt-BR"/>
-              </w:rPr>
-              <w:t>pedido:int}</w:t>
+              <w:t>{</w:t>
+            </w:r>
+            <w:proofErr w:type="spellStart"/>
+            <w:proofErr w:type="gramStart"/>
+            <w:r>
+              <w:rPr>
+                <w:lang w:val="pt-BR"/>
+              </w:rPr>
+              <w:t>produto:string</w:t>
+            </w:r>
+            <w:proofErr w:type="spellEnd"/>
+            <w:proofErr w:type="gramEnd"/>
+            <w:r>
+              <w:rPr>
+                <w:lang w:val="pt-BR"/>
+              </w:rPr>
+              <w:t>,</w:t>
+            </w:r>
+          </w:p>
+          <w:p>
+            <w:pPr>
+              <w:cnfStyle w:val="000000000000" w:firstRow="0" w:lastRow="0" w:firstColumn="0" w:lastColumn="0" w:oddVBand="0" w:evenVBand="0" w:oddHBand="0" w:evenHBand="0" w:firstRowFirstColumn="0" w:firstRowLastColumn="0" w:lastRowFirstColumn="0" w:lastRowLastColumn="0"/>
+              <w:rPr>
+                <w:lang w:val="pt-BR"/>
+              </w:rPr>
+            </w:pPr>
+            <w:proofErr w:type="spellStart"/>
+            <w:proofErr w:type="gramStart"/>
+            <w:r>
+              <w:rPr>
+                <w:lang w:val="pt-BR"/>
+              </w:rPr>
+              <w:t>quantidade:int</w:t>
+            </w:r>
+            <w:proofErr w:type="spellEnd"/>
+            <w:proofErr w:type="gramEnd"/>
+            <w:r>
+              <w:rPr>
+                <w:lang w:val="pt-BR"/>
+              </w:rPr>
+              <w:t>,</w:t>
+            </w:r>
+          </w:p>
+          <w:p>
+            <w:pPr>
+              <w:cnfStyle w:val="000000000000" w:firstRow="0" w:lastRow="0" w:firstColumn="0" w:lastColumn="0" w:oddVBand="0" w:evenVBand="0" w:oddHBand="0" w:evenHBand="0" w:firstRowFirstColumn="0" w:firstRowLastColumn="0" w:lastRowFirstColumn="0" w:lastRowLastColumn="0"/>
+              <w:rPr>
+                <w:lang w:val="pt-BR"/>
+              </w:rPr>
+            </w:pPr>
+            <w:proofErr w:type="spellStart"/>
+            <w:proofErr w:type="gramStart"/>
+            <w:r>
+              <w:rPr>
+                <w:lang w:val="pt-BR"/>
+              </w:rPr>
+              <w:t>entregue:boolean</w:t>
+            </w:r>
+            <w:proofErr w:type="spellEnd"/>
+            <w:proofErr w:type="gramEnd"/>
+            <w:r>
+              <w:rPr>
+                <w:lang w:val="pt-BR"/>
+              </w:rPr>
+              <w:t>,</w:t>
+            </w:r>
+          </w:p>
+          <w:p>
+            <w:pPr>
+              <w:cnfStyle w:val="000000000000" w:firstRow="0" w:lastRow="0" w:firstColumn="0" w:lastColumn="0" w:oddVBand="0" w:evenVBand="0" w:oddHBand="0" w:evenHBand="0" w:firstRowFirstColumn="0" w:firstRowLastColumn="0" w:lastRowFirstColumn="0" w:lastRowLastColumn="0"/>
+              <w:rPr>
+                <w:lang w:val="pt-BR"/>
+              </w:rPr>
+            </w:pPr>
+            <w:proofErr w:type="spellStart"/>
+            <w:proofErr w:type="gramStart"/>
+            <w:r>
+              <w:rPr>
+                <w:lang w:val="pt-BR"/>
+              </w:rPr>
+              <w:t>pedido:int</w:t>
+            </w:r>
+            <w:proofErr w:type="spellEnd"/>
+            <w:proofErr w:type="gramEnd"/>
+            <w:r>
+              <w:rPr>
+                <w:lang w:val="pt-BR"/>
+              </w:rPr>
+              <w:t>}</w:t>
             </w:r>
           </w:p>
         </w:tc>
@@ -849,7 +1007,7 @@
               <w:rPr>
                 <w:lang w:val="pt-BR"/>
               </w:rPr>
-              <w:t>Entrega</w:t>
+              <w:t>Pedido</w:t>
             </w:r>
           </w:p>
         </w:tc>
@@ -870,7 +1028,7 @@
               <w:rPr>
                 <w:lang w:val="pt-BR"/>
               </w:rPr>
-              <w:t>PUT</w:t>
+              <w:t>DELETE</w:t>
             </w:r>
           </w:p>
         </w:tc>
@@ -890,7 +1048,21 @@
               <w:rPr>
                 <w:lang w:val="pt-BR"/>
               </w:rPr>
-              <w:t>/entrega</w:t>
+              <w:t>/</w:t>
+            </w:r>
+            <w:proofErr w:type="gramStart"/>
+            <w:r>
+              <w:rPr>
+                <w:lang w:val="pt-BR"/>
+              </w:rPr>
+              <w:t>pedido</w:t>
+            </w:r>
+            <w:proofErr w:type="gramEnd"/>
+            <w:r>
+              <w:rPr>
+                <w:lang w:val="pt-BR"/>
+              </w:rPr>
+              <w:t>/{comanda}</w:t>
             </w:r>
           </w:p>
         </w:tc>
@@ -910,13 +1082,7 @@
               <w:rPr>
                 <w:lang w:val="pt-BR"/>
               </w:rPr>
-              <w:t>Entregar um item pedido</w:t>
-            </w:r>
-            <w:r>
-              <w:rPr>
-                <w:lang w:val="pt-BR"/>
-              </w:rPr>
-              <w:t xml:space="preserve"> ao cliente</w:t>
+              <w:t>Remove uma lista de pedidos de uma comanda</w:t>
             </w:r>
           </w:p>
         </w:tc>
@@ -936,49 +1102,23 @@
               <w:rPr>
                 <w:lang w:val="pt-BR"/>
               </w:rPr>
-              <w:t>{produto:string,</w:t>
-            </w:r>
-          </w:p>
-          <w:p>
-            <w:pPr>
-              <w:cnfStyle w:val="000000100000" w:firstRow="0" w:lastRow="0" w:firstColumn="0" w:lastColumn="0" w:oddVBand="0" w:evenVBand="0" w:oddHBand="1" w:evenHBand="0" w:firstRowFirstColumn="0" w:firstRowLastColumn="0" w:lastRowFirstColumn="0" w:lastRowLastColumn="0"/>
-              <w:rPr>
-                <w:lang w:val="pt-BR"/>
-              </w:rPr>
-            </w:pPr>
-            <w:r>
-              <w:rPr>
-                <w:lang w:val="pt-BR"/>
-              </w:rPr>
-              <w:t>quantidade:int,</w:t>
-            </w:r>
-          </w:p>
-          <w:p>
-            <w:pPr>
-              <w:cnfStyle w:val="000000100000" w:firstRow="0" w:lastRow="0" w:firstColumn="0" w:lastColumn="0" w:oddVBand="0" w:evenVBand="0" w:oddHBand="1" w:evenHBand="0" w:firstRowFirstColumn="0" w:firstRowLastColumn="0" w:lastRowFirstColumn="0" w:lastRowLastColumn="0"/>
-              <w:rPr>
-                <w:lang w:val="pt-BR"/>
-              </w:rPr>
-            </w:pPr>
-            <w:r>
-              <w:rPr>
-                <w:lang w:val="pt-BR"/>
-              </w:rPr>
-              <w:t>pedido:int,</w:t>
-            </w:r>
-          </w:p>
-          <w:p>
-            <w:pPr>
-              <w:cnfStyle w:val="000000100000" w:firstRow="0" w:lastRow="0" w:firstColumn="0" w:lastColumn="0" w:oddVBand="0" w:evenVBand="0" w:oddHBand="1" w:evenHBand="0" w:firstRowFirstColumn="0" w:firstRowLastColumn="0" w:lastRowFirstColumn="0" w:lastRowLastColumn="0"/>
-              <w:rPr>
-                <w:lang w:val="pt-BR"/>
-              </w:rPr>
-            </w:pPr>
-            <w:r>
-              <w:rPr>
-                <w:lang w:val="pt-BR"/>
-              </w:rPr>
-              <w:t>tipo:string}</w:t>
+              <w:t>{</w:t>
+            </w:r>
+            <w:proofErr w:type="spellStart"/>
+            <w:proofErr w:type="gramStart"/>
+            <w:r>
+              <w:rPr>
+                <w:lang w:val="pt-BR"/>
+              </w:rPr>
+              <w:t>comanda:int</w:t>
+            </w:r>
+            <w:proofErr w:type="spellEnd"/>
+            <w:proofErr w:type="gramEnd"/>
+            <w:r>
+              <w:rPr>
+                <w:lang w:val="pt-BR"/>
+              </w:rPr>
+              <w:t>}</w:t>
             </w:r>
           </w:p>
         </w:tc>
@@ -1004,7 +1144,7 @@
               <w:rPr>
                 <w:lang w:val="pt-BR"/>
               </w:rPr>
-              <w:t>Comanda</w:t>
+              <w:t>Entrega</w:t>
             </w:r>
           </w:p>
         </w:tc>
@@ -1025,7 +1165,7 @@
               <w:rPr>
                 <w:lang w:val="pt-BR"/>
               </w:rPr>
-              <w:t>DELETE</w:t>
+              <w:t>PUT</w:t>
             </w:r>
           </w:p>
         </w:tc>
@@ -1045,8 +1185,16 @@
               <w:rPr>
                 <w:lang w:val="pt-BR"/>
               </w:rPr>
-              <w:t>/comanda/{codigoComanda}</w:t>
-            </w:r>
+              <w:t>/</w:t>
+            </w:r>
+            <w:proofErr w:type="gramStart"/>
+            <w:r>
+              <w:rPr>
+                <w:lang w:val="pt-BR"/>
+              </w:rPr>
+              <w:t>entrega</w:t>
+            </w:r>
+            <w:proofErr w:type="gramEnd"/>
           </w:p>
         </w:tc>
         <w:tc>
@@ -1065,7 +1213,13 @@
               <w:rPr>
                 <w:lang w:val="pt-BR"/>
               </w:rPr>
-              <w:t>Receber pagamento por comanda</w:t>
+              <w:t>Entregar um item pedido</w:t>
+            </w:r>
+            <w:r>
+              <w:rPr>
+                <w:lang w:val="pt-BR"/>
+              </w:rPr>
+              <w:t xml:space="preserve"> ao cliente</w:t>
             </w:r>
           </w:p>
         </w:tc>
@@ -1087,11 +1241,93 @@
               </w:rPr>
               <w:t>{</w:t>
             </w:r>
-            <w:r>
-              <w:rPr>
-                <w:lang w:val="pt-BR"/>
-              </w:rPr>
-              <w:t>comanda:int}</w:t>
+            <w:proofErr w:type="spellStart"/>
+            <w:proofErr w:type="gramStart"/>
+            <w:r>
+              <w:rPr>
+                <w:lang w:val="pt-BR"/>
+              </w:rPr>
+              <w:t>produto:string</w:t>
+            </w:r>
+            <w:proofErr w:type="spellEnd"/>
+            <w:proofErr w:type="gramEnd"/>
+            <w:r>
+              <w:rPr>
+                <w:lang w:val="pt-BR"/>
+              </w:rPr>
+              <w:t>,</w:t>
+            </w:r>
+          </w:p>
+          <w:p>
+            <w:pPr>
+              <w:cnfStyle w:val="000000000000" w:firstRow="0" w:lastRow="0" w:firstColumn="0" w:lastColumn="0" w:oddVBand="0" w:evenVBand="0" w:oddHBand="0" w:evenHBand="0" w:firstRowFirstColumn="0" w:firstRowLastColumn="0" w:lastRowFirstColumn="0" w:lastRowLastColumn="0"/>
+              <w:rPr>
+                <w:lang w:val="pt-BR"/>
+              </w:rPr>
+            </w:pPr>
+            <w:proofErr w:type="spellStart"/>
+            <w:proofErr w:type="gramStart"/>
+            <w:r>
+              <w:rPr>
+                <w:lang w:val="pt-BR"/>
+              </w:rPr>
+              <w:t>quantidade:int</w:t>
+            </w:r>
+            <w:proofErr w:type="spellEnd"/>
+            <w:proofErr w:type="gramEnd"/>
+            <w:r>
+              <w:rPr>
+                <w:lang w:val="pt-BR"/>
+              </w:rPr>
+              <w:t>,</w:t>
+            </w:r>
+          </w:p>
+          <w:p>
+            <w:pPr>
+              <w:cnfStyle w:val="000000000000" w:firstRow="0" w:lastRow="0" w:firstColumn="0" w:lastColumn="0" w:oddVBand="0" w:evenVBand="0" w:oddHBand="0" w:evenHBand="0" w:firstRowFirstColumn="0" w:firstRowLastColumn="0" w:lastRowFirstColumn="0" w:lastRowLastColumn="0"/>
+              <w:rPr>
+                <w:lang w:val="pt-BR"/>
+              </w:rPr>
+            </w:pPr>
+            <w:proofErr w:type="spellStart"/>
+            <w:proofErr w:type="gramStart"/>
+            <w:r>
+              <w:rPr>
+                <w:lang w:val="pt-BR"/>
+              </w:rPr>
+              <w:t>pedido:int</w:t>
+            </w:r>
+            <w:proofErr w:type="spellEnd"/>
+            <w:proofErr w:type="gramEnd"/>
+            <w:r>
+              <w:rPr>
+                <w:lang w:val="pt-BR"/>
+              </w:rPr>
+              <w:t>,</w:t>
+            </w:r>
+          </w:p>
+          <w:p>
+            <w:pPr>
+              <w:cnfStyle w:val="000000000000" w:firstRow="0" w:lastRow="0" w:firstColumn="0" w:lastColumn="0" w:oddVBand="0" w:evenVBand="0" w:oddHBand="0" w:evenHBand="0" w:firstRowFirstColumn="0" w:firstRowLastColumn="0" w:lastRowFirstColumn="0" w:lastRowLastColumn="0"/>
+              <w:rPr>
+                <w:lang w:val="pt-BR"/>
+              </w:rPr>
+            </w:pPr>
+            <w:proofErr w:type="spellStart"/>
+            <w:proofErr w:type="gramStart"/>
+            <w:r>
+              <w:rPr>
+                <w:lang w:val="pt-BR"/>
+              </w:rPr>
+              <w:t>tipo:string</w:t>
+            </w:r>
+            <w:proofErr w:type="spellEnd"/>
+            <w:proofErr w:type="gramEnd"/>
+            <w:r>
+              <w:rPr>
+                <w:lang w:val="pt-BR"/>
+              </w:rPr>
+              <w:t>}</w:t>
             </w:r>
           </w:p>
         </w:tc>
@@ -1119,7 +1355,7 @@
                 <w:lang w:val="pt-BR"/>
               </w:rPr>
               <w:lastRenderedPageBreak/>
-              <w:t>Produto</w:t>
+              <w:t>Comanda</w:t>
             </w:r>
           </w:p>
         </w:tc>
@@ -1140,7 +1376,7 @@
               <w:rPr>
                 <w:lang w:val="pt-BR"/>
               </w:rPr>
-              <w:t>POST</w:t>
+              <w:t>DELETE</w:t>
             </w:r>
           </w:p>
         </w:tc>
@@ -1160,7 +1396,35 @@
               <w:rPr>
                 <w:lang w:val="pt-BR"/>
               </w:rPr>
-              <w:t>/produto</w:t>
+              <w:t>/</w:t>
+            </w:r>
+            <w:proofErr w:type="gramStart"/>
+            <w:r>
+              <w:rPr>
+                <w:lang w:val="pt-BR"/>
+              </w:rPr>
+              <w:t>comanda</w:t>
+            </w:r>
+            <w:proofErr w:type="gramEnd"/>
+            <w:r>
+              <w:rPr>
+                <w:lang w:val="pt-BR"/>
+              </w:rPr>
+              <w:t>/{</w:t>
+            </w:r>
+            <w:proofErr w:type="spellStart"/>
+            <w:r>
+              <w:rPr>
+                <w:lang w:val="pt-BR"/>
+              </w:rPr>
+              <w:t>codigoComanda</w:t>
+            </w:r>
+            <w:proofErr w:type="spellEnd"/>
+            <w:r>
+              <w:rPr>
+                <w:lang w:val="pt-BR"/>
+              </w:rPr>
+              <w:t>}</w:t>
             </w:r>
           </w:p>
         </w:tc>
@@ -1180,7 +1444,7 @@
               <w:rPr>
                 <w:lang w:val="pt-BR"/>
               </w:rPr>
-              <w:t>Cadastro de Produto no Estoque (Refrigerantes ou Salgados)</w:t>
+              <w:t>Receber pagamento por comanda</w:t>
             </w:r>
           </w:p>
         </w:tc>
@@ -1200,49 +1464,23 @@
               <w:rPr>
                 <w:lang w:val="pt-BR"/>
               </w:rPr>
-              <w:t>{codigo:int,</w:t>
-            </w:r>
-          </w:p>
-          <w:p>
-            <w:pPr>
-              <w:cnfStyle w:val="000000100000" w:firstRow="0" w:lastRow="0" w:firstColumn="0" w:lastColumn="0" w:oddVBand="0" w:evenVBand="0" w:oddHBand="1" w:evenHBand="0" w:firstRowFirstColumn="0" w:firstRowLastColumn="0" w:lastRowFirstColumn="0" w:lastRowLastColumn="0"/>
-              <w:rPr>
-                <w:lang w:val="pt-BR"/>
-              </w:rPr>
-            </w:pPr>
-            <w:r>
-              <w:rPr>
-                <w:lang w:val="pt-BR"/>
-              </w:rPr>
-              <w:t xml:space="preserve">preco:double, </w:t>
-            </w:r>
-          </w:p>
-          <w:p>
-            <w:pPr>
-              <w:cnfStyle w:val="000000100000" w:firstRow="0" w:lastRow="0" w:firstColumn="0" w:lastColumn="0" w:oddVBand="0" w:evenVBand="0" w:oddHBand="1" w:evenHBand="0" w:firstRowFirstColumn="0" w:firstRowLastColumn="0" w:lastRowFirstColumn="0" w:lastRowLastColumn="0"/>
-              <w:rPr>
-                <w:lang w:val="pt-BR"/>
-              </w:rPr>
-            </w:pPr>
-            <w:r>
-              <w:rPr>
-                <w:lang w:val="pt-BR"/>
-              </w:rPr>
-              <w:t>quantidade:int,</w:t>
-            </w:r>
-          </w:p>
-          <w:p>
-            <w:pPr>
-              <w:cnfStyle w:val="000000100000" w:firstRow="0" w:lastRow="0" w:firstColumn="0" w:lastColumn="0" w:oddVBand="0" w:evenVBand="0" w:oddHBand="1" w:evenHBand="0" w:firstRowFirstColumn="0" w:firstRowLastColumn="0" w:lastRowFirstColumn="0" w:lastRowLastColumn="0"/>
-              <w:rPr>
-                <w:lang w:val="pt-BR"/>
-              </w:rPr>
-            </w:pPr>
-            <w:r>
-              <w:rPr>
-                <w:lang w:val="pt-BR"/>
-              </w:rPr>
-              <w:t>tipo:string}</w:t>
+              <w:t>{</w:t>
+            </w:r>
+            <w:proofErr w:type="spellStart"/>
+            <w:proofErr w:type="gramStart"/>
+            <w:r>
+              <w:rPr>
+                <w:lang w:val="pt-BR"/>
+              </w:rPr>
+              <w:t>comanda:int</w:t>
+            </w:r>
+            <w:proofErr w:type="spellEnd"/>
+            <w:proofErr w:type="gramEnd"/>
+            <w:r>
+              <w:rPr>
+                <w:lang w:val="pt-BR"/>
+              </w:rPr>
+              <w:t>}</w:t>
             </w:r>
           </w:p>
         </w:tc>
@@ -1289,7 +1527,7 @@
               <w:rPr>
                 <w:lang w:val="pt-BR"/>
               </w:rPr>
-              <w:t>PUT</w:t>
+              <w:t>POST</w:t>
             </w:r>
           </w:p>
         </w:tc>
@@ -1309,8 +1547,16 @@
               <w:rPr>
                 <w:lang w:val="pt-BR"/>
               </w:rPr>
-              <w:t>/produto</w:t>
-            </w:r>
+              <w:t>/</w:t>
+            </w:r>
+            <w:proofErr w:type="gramStart"/>
+            <w:r>
+              <w:rPr>
+                <w:lang w:val="pt-BR"/>
+              </w:rPr>
+              <w:t>produto</w:t>
+            </w:r>
+            <w:proofErr w:type="gramEnd"/>
           </w:p>
         </w:tc>
         <w:tc>
@@ -1329,7 +1575,7 @@
               <w:rPr>
                 <w:lang w:val="pt-BR"/>
               </w:rPr>
-              <w:t>Baixa de Estoque</w:t>
+              <w:t>Cadastro de Produto no Estoque (Refrigerantes ou Salgados)</w:t>
             </w:r>
           </w:p>
         </w:tc>
@@ -1349,49 +1595,95 @@
               <w:rPr>
                 <w:lang w:val="pt-BR"/>
               </w:rPr>
-              <w:t>{produto:string,</w:t>
-            </w:r>
-          </w:p>
-          <w:p>
-            <w:pPr>
-              <w:cnfStyle w:val="000000000000" w:firstRow="0" w:lastRow="0" w:firstColumn="0" w:lastColumn="0" w:oddVBand="0" w:evenVBand="0" w:oddHBand="0" w:evenHBand="0" w:firstRowFirstColumn="0" w:firstRowLastColumn="0" w:lastRowFirstColumn="0" w:lastRowLastColumn="0"/>
-              <w:rPr>
-                <w:lang w:val="pt-BR"/>
-              </w:rPr>
-            </w:pPr>
-            <w:r>
-              <w:rPr>
-                <w:lang w:val="pt-BR"/>
-              </w:rPr>
-              <w:t>quantidade:int,</w:t>
-            </w:r>
-          </w:p>
-          <w:p>
-            <w:pPr>
-              <w:cnfStyle w:val="000000000000" w:firstRow="0" w:lastRow="0" w:firstColumn="0" w:lastColumn="0" w:oddVBand="0" w:evenVBand="0" w:oddHBand="0" w:evenHBand="0" w:firstRowFirstColumn="0" w:firstRowLastColumn="0" w:lastRowFirstColumn="0" w:lastRowLastColumn="0"/>
-              <w:rPr>
-                <w:lang w:val="pt-BR"/>
-              </w:rPr>
-            </w:pPr>
-            <w:r>
-              <w:rPr>
-                <w:lang w:val="pt-BR"/>
-              </w:rPr>
-              <w:t>pedido:int,</w:t>
-            </w:r>
-          </w:p>
-          <w:p>
-            <w:pPr>
-              <w:cnfStyle w:val="000000000000" w:firstRow="0" w:lastRow="0" w:firstColumn="0" w:lastColumn="0" w:oddVBand="0" w:evenVBand="0" w:oddHBand="0" w:evenHBand="0" w:firstRowFirstColumn="0" w:firstRowLastColumn="0" w:lastRowFirstColumn="0" w:lastRowLastColumn="0"/>
-              <w:rPr>
-                <w:lang w:val="pt-BR"/>
-              </w:rPr>
-            </w:pPr>
-            <w:r>
-              <w:rPr>
-                <w:lang w:val="pt-BR"/>
-              </w:rPr>
-              <w:t>tipo:string}</w:t>
+              <w:t>{</w:t>
+            </w:r>
+            <w:proofErr w:type="spellStart"/>
+            <w:proofErr w:type="gramStart"/>
+            <w:r>
+              <w:rPr>
+                <w:lang w:val="pt-BR"/>
+              </w:rPr>
+              <w:t>codigo:int</w:t>
+            </w:r>
+            <w:proofErr w:type="spellEnd"/>
+            <w:proofErr w:type="gramEnd"/>
+            <w:r>
+              <w:rPr>
+                <w:lang w:val="pt-BR"/>
+              </w:rPr>
+              <w:t>,</w:t>
+            </w:r>
+          </w:p>
+          <w:p>
+            <w:pPr>
+              <w:cnfStyle w:val="000000000000" w:firstRow="0" w:lastRow="0" w:firstColumn="0" w:lastColumn="0" w:oddVBand="0" w:evenVBand="0" w:oddHBand="0" w:evenHBand="0" w:firstRowFirstColumn="0" w:firstRowLastColumn="0" w:lastRowFirstColumn="0" w:lastRowLastColumn="0"/>
+              <w:rPr>
+                <w:lang w:val="pt-BR"/>
+              </w:rPr>
+            </w:pPr>
+            <w:proofErr w:type="spellStart"/>
+            <w:proofErr w:type="gramStart"/>
+            <w:r>
+              <w:rPr>
+                <w:lang w:val="pt-BR"/>
+              </w:rPr>
+              <w:t>preco:double</w:t>
+            </w:r>
+            <w:proofErr w:type="spellEnd"/>
+            <w:proofErr w:type="gramEnd"/>
+            <w:r>
+              <w:rPr>
+                <w:lang w:val="pt-BR"/>
+              </w:rPr>
+              <w:t xml:space="preserve">, </w:t>
+            </w:r>
+          </w:p>
+          <w:p>
+            <w:pPr>
+              <w:cnfStyle w:val="000000000000" w:firstRow="0" w:lastRow="0" w:firstColumn="0" w:lastColumn="0" w:oddVBand="0" w:evenVBand="0" w:oddHBand="0" w:evenHBand="0" w:firstRowFirstColumn="0" w:firstRowLastColumn="0" w:lastRowFirstColumn="0" w:lastRowLastColumn="0"/>
+              <w:rPr>
+                <w:lang w:val="pt-BR"/>
+              </w:rPr>
+            </w:pPr>
+            <w:proofErr w:type="spellStart"/>
+            <w:proofErr w:type="gramStart"/>
+            <w:r>
+              <w:rPr>
+                <w:lang w:val="pt-BR"/>
+              </w:rPr>
+              <w:t>quantidade:int</w:t>
+            </w:r>
+            <w:proofErr w:type="spellEnd"/>
+            <w:proofErr w:type="gramEnd"/>
+            <w:r>
+              <w:rPr>
+                <w:lang w:val="pt-BR"/>
+              </w:rPr>
+              <w:t>,</w:t>
+            </w:r>
+          </w:p>
+          <w:p>
+            <w:pPr>
+              <w:cnfStyle w:val="000000000000" w:firstRow="0" w:lastRow="0" w:firstColumn="0" w:lastColumn="0" w:oddVBand="0" w:evenVBand="0" w:oddHBand="0" w:evenHBand="0" w:firstRowFirstColumn="0" w:firstRowLastColumn="0" w:lastRowFirstColumn="0" w:lastRowLastColumn="0"/>
+              <w:rPr>
+                <w:lang w:val="pt-BR"/>
+              </w:rPr>
+            </w:pPr>
+            <w:proofErr w:type="spellStart"/>
+            <w:proofErr w:type="gramStart"/>
+            <w:r>
+              <w:rPr>
+                <w:lang w:val="pt-BR"/>
+              </w:rPr>
+              <w:t>tipo:string</w:t>
+            </w:r>
+            <w:proofErr w:type="spellEnd"/>
+            <w:proofErr w:type="gramEnd"/>
+            <w:r>
+              <w:rPr>
+                <w:lang w:val="pt-BR"/>
+              </w:rPr>
+              <w:t>}</w:t>
             </w:r>
           </w:p>
         </w:tc>
@@ -1418,7 +1710,7 @@
               <w:rPr>
                 <w:lang w:val="pt-BR"/>
               </w:rPr>
-              <w:t>Promissoria</w:t>
+              <w:t>Produto</w:t>
             </w:r>
           </w:p>
         </w:tc>
@@ -1439,7 +1731,7 @@
               <w:rPr>
                 <w:lang w:val="pt-BR"/>
               </w:rPr>
-              <w:t>POST</w:t>
+              <w:t>PUT</w:t>
             </w:r>
           </w:p>
         </w:tc>
@@ -1459,8 +1751,16 @@
               <w:rPr>
                 <w:lang w:val="pt-BR"/>
               </w:rPr>
-              <w:t>/promissoria</w:t>
-            </w:r>
+              <w:t>/</w:t>
+            </w:r>
+            <w:proofErr w:type="gramStart"/>
+            <w:r>
+              <w:rPr>
+                <w:lang w:val="pt-BR"/>
+              </w:rPr>
+              <w:t>produto</w:t>
+            </w:r>
+            <w:proofErr w:type="gramEnd"/>
           </w:p>
         </w:tc>
         <w:tc>
@@ -1479,7 +1779,7 @@
               <w:rPr>
                 <w:lang w:val="pt-BR"/>
               </w:rPr>
-              <w:t>Cadastrar Títulos de Contas a Pagar (Promissória)</w:t>
+              <w:t>Baixa de Estoque</w:t>
             </w:r>
           </w:p>
         </w:tc>
@@ -1499,7 +1799,23 @@
               <w:rPr>
                 <w:lang w:val="pt-BR"/>
               </w:rPr>
-              <w:t>{dataEmissao:string,</w:t>
+              <w:t>{</w:t>
+            </w:r>
+            <w:proofErr w:type="spellStart"/>
+            <w:proofErr w:type="gramStart"/>
+            <w:r>
+              <w:rPr>
+                <w:lang w:val="pt-BR"/>
+              </w:rPr>
+              <w:t>produto:string</w:t>
+            </w:r>
+            <w:proofErr w:type="spellEnd"/>
+            <w:proofErr w:type="gramEnd"/>
+            <w:r>
+              <w:rPr>
+                <w:lang w:val="pt-BR"/>
+              </w:rPr>
+              <w:t>,</w:t>
             </w:r>
           </w:p>
           <w:p>
@@ -1509,11 +1825,21 @@
                 <w:lang w:val="pt-BR"/>
               </w:rPr>
             </w:pPr>
-            <w:r>
-              <w:rPr>
-                <w:lang w:val="pt-BR"/>
-              </w:rPr>
-              <w:t>dataPagamento:string,</w:t>
+            <w:proofErr w:type="spellStart"/>
+            <w:proofErr w:type="gramStart"/>
+            <w:r>
+              <w:rPr>
+                <w:lang w:val="pt-BR"/>
+              </w:rPr>
+              <w:t>quantidade:int</w:t>
+            </w:r>
+            <w:proofErr w:type="spellEnd"/>
+            <w:proofErr w:type="gramEnd"/>
+            <w:r>
+              <w:rPr>
+                <w:lang w:val="pt-BR"/>
+              </w:rPr>
+              <w:t>,</w:t>
             </w:r>
           </w:p>
           <w:p>
@@ -1523,11 +1849,21 @@
                 <w:lang w:val="pt-BR"/>
               </w:rPr>
             </w:pPr>
-            <w:r>
-              <w:rPr>
-                <w:lang w:val="pt-BR"/>
-              </w:rPr>
-              <w:t>descrição:string,</w:t>
+            <w:proofErr w:type="spellStart"/>
+            <w:proofErr w:type="gramStart"/>
+            <w:r>
+              <w:rPr>
+                <w:lang w:val="pt-BR"/>
+              </w:rPr>
+              <w:t>pedido:int</w:t>
+            </w:r>
+            <w:proofErr w:type="spellEnd"/>
+            <w:proofErr w:type="gramEnd"/>
+            <w:r>
+              <w:rPr>
+                <w:lang w:val="pt-BR"/>
+              </w:rPr>
+              <w:t>,</w:t>
             </w:r>
           </w:p>
           <w:p>
@@ -1537,39 +1873,21 @@
                 <w:lang w:val="pt-BR"/>
               </w:rPr>
             </w:pPr>
-            <w:r>
-              <w:rPr>
-                <w:lang w:val="pt-BR"/>
-              </w:rPr>
-              <w:t xml:space="preserve">fornecedor:string, </w:t>
-            </w:r>
-          </w:p>
-          <w:p>
-            <w:pPr>
-              <w:cnfStyle w:val="000000100000" w:firstRow="0" w:lastRow="0" w:firstColumn="0" w:lastColumn="0" w:oddVBand="0" w:evenVBand="0" w:oddHBand="1" w:evenHBand="0" w:firstRowFirstColumn="0" w:firstRowLastColumn="0" w:lastRowFirstColumn="0" w:lastRowLastColumn="0"/>
-              <w:rPr>
-                <w:lang w:val="pt-BR"/>
-              </w:rPr>
-            </w:pPr>
-            <w:r>
-              <w:rPr>
-                <w:lang w:val="pt-BR"/>
-              </w:rPr>
-              <w:t>numero:string,</w:t>
-            </w:r>
-          </w:p>
-          <w:p>
-            <w:pPr>
-              <w:cnfStyle w:val="000000100000" w:firstRow="0" w:lastRow="0" w:firstColumn="0" w:lastColumn="0" w:oddVBand="0" w:evenVBand="0" w:oddHBand="1" w:evenHBand="0" w:firstRowFirstColumn="0" w:firstRowLastColumn="0" w:lastRowFirstColumn="0" w:lastRowLastColumn="0"/>
-              <w:rPr>
-                <w:lang w:val="pt-BR"/>
-              </w:rPr>
-            </w:pPr>
-            <w:r>
-              <w:rPr>
-                <w:lang w:val="pt-BR"/>
-              </w:rPr>
-              <w:t>status:string}</w:t>
+            <w:proofErr w:type="spellStart"/>
+            <w:proofErr w:type="gramStart"/>
+            <w:r>
+              <w:rPr>
+                <w:lang w:val="pt-BR"/>
+              </w:rPr>
+              <w:t>tipo:string</w:t>
+            </w:r>
+            <w:proofErr w:type="spellEnd"/>
+            <w:proofErr w:type="gramEnd"/>
+            <w:r>
+              <w:rPr>
+                <w:lang w:val="pt-BR"/>
+              </w:rPr>
+              <w:t>}</w:t>
             </w:r>
           </w:p>
         </w:tc>
@@ -1591,12 +1909,14 @@
                 <w:lang w:val="pt-BR"/>
               </w:rPr>
             </w:pPr>
-            <w:r>
-              <w:rPr>
-                <w:lang w:val="pt-BR"/>
-              </w:rPr>
-              <w:t>Duplicata</w:t>
-            </w:r>
+            <w:proofErr w:type="spellStart"/>
+            <w:r>
+              <w:rPr>
+                <w:lang w:val="pt-BR"/>
+              </w:rPr>
+              <w:t>Promissoria</w:t>
+            </w:r>
+            <w:proofErr w:type="spellEnd"/>
           </w:p>
         </w:tc>
         <w:tc>
@@ -1636,8 +1956,18 @@
               <w:rPr>
                 <w:lang w:val="pt-BR"/>
               </w:rPr>
-              <w:t>/duplicada</w:t>
-            </w:r>
+              <w:t>/</w:t>
+            </w:r>
+            <w:proofErr w:type="spellStart"/>
+            <w:proofErr w:type="gramStart"/>
+            <w:r>
+              <w:rPr>
+                <w:lang w:val="pt-BR"/>
+              </w:rPr>
+              <w:t>promissoria</w:t>
+            </w:r>
+            <w:proofErr w:type="spellEnd"/>
+            <w:proofErr w:type="gramEnd"/>
           </w:p>
         </w:tc>
         <w:tc>
@@ -1656,7 +1986,7 @@
               <w:rPr>
                 <w:lang w:val="pt-BR"/>
               </w:rPr>
-              <w:t>Cadastrar Títulos de Contas a Pagar (duplicada)</w:t>
+              <w:t>Cadastrar Títulos de Contas a Pagar (Promissória)</w:t>
             </w:r>
           </w:p>
         </w:tc>
@@ -1676,91 +2006,143 @@
               <w:rPr>
                 <w:lang w:val="pt-BR"/>
               </w:rPr>
-              <w:t>{dataEmissao:string,</w:t>
-            </w:r>
-          </w:p>
-          <w:p>
-            <w:pPr>
-              <w:cnfStyle w:val="000000000000" w:firstRow="0" w:lastRow="0" w:firstColumn="0" w:lastColumn="0" w:oddVBand="0" w:evenVBand="0" w:oddHBand="0" w:evenHBand="0" w:firstRowFirstColumn="0" w:firstRowLastColumn="0" w:lastRowFirstColumn="0" w:lastRowLastColumn="0"/>
-              <w:rPr>
-                <w:lang w:val="pt-BR"/>
-              </w:rPr>
-            </w:pPr>
-            <w:r>
-              <w:rPr>
-                <w:lang w:val="pt-BR"/>
-              </w:rPr>
-              <w:t>dataPagamento:string,</w:t>
-            </w:r>
-          </w:p>
-          <w:p>
-            <w:pPr>
-              <w:cnfStyle w:val="000000000000" w:firstRow="0" w:lastRow="0" w:firstColumn="0" w:lastColumn="0" w:oddVBand="0" w:evenVBand="0" w:oddHBand="0" w:evenHBand="0" w:firstRowFirstColumn="0" w:firstRowLastColumn="0" w:lastRowFirstColumn="0" w:lastRowLastColumn="0"/>
-              <w:rPr>
-                <w:lang w:val="pt-BR"/>
-              </w:rPr>
-            </w:pPr>
-            <w:r>
-              <w:rPr>
-                <w:lang w:val="pt-BR"/>
-              </w:rPr>
-              <w:t>descrição:string,</w:t>
-            </w:r>
-          </w:p>
-          <w:p>
-            <w:pPr>
-              <w:cnfStyle w:val="000000000000" w:firstRow="0" w:lastRow="0" w:firstColumn="0" w:lastColumn="0" w:oddVBand="0" w:evenVBand="0" w:oddHBand="0" w:evenHBand="0" w:firstRowFirstColumn="0" w:firstRowLastColumn="0" w:lastRowFirstColumn="0" w:lastRowLastColumn="0"/>
-              <w:rPr>
-                <w:lang w:val="pt-BR"/>
-              </w:rPr>
-            </w:pPr>
-            <w:r>
-              <w:rPr>
-                <w:lang w:val="pt-BR"/>
-              </w:rPr>
-              <w:t xml:space="preserve">fornecedor:string, </w:t>
-            </w:r>
-          </w:p>
-          <w:p>
-            <w:pPr>
-              <w:cnfStyle w:val="000000000000" w:firstRow="0" w:lastRow="0" w:firstColumn="0" w:lastColumn="0" w:oddVBand="0" w:evenVBand="0" w:oddHBand="0" w:evenHBand="0" w:firstRowFirstColumn="0" w:firstRowLastColumn="0" w:lastRowFirstColumn="0" w:lastRowLastColumn="0"/>
-              <w:rPr>
-                <w:lang w:val="pt-BR"/>
-              </w:rPr>
-            </w:pPr>
-            <w:r>
-              <w:rPr>
-                <w:lang w:val="pt-BR"/>
-              </w:rPr>
-              <w:t>numero:string,</w:t>
-            </w:r>
-          </w:p>
-          <w:p>
-            <w:pPr>
-              <w:cnfStyle w:val="000000000000" w:firstRow="0" w:lastRow="0" w:firstColumn="0" w:lastColumn="0" w:oddVBand="0" w:evenVBand="0" w:oddHBand="0" w:evenHBand="0" w:firstRowFirstColumn="0" w:firstRowLastColumn="0" w:lastRowFirstColumn="0" w:lastRowLastColumn="0"/>
-              <w:rPr>
-                <w:lang w:val="pt-BR"/>
-              </w:rPr>
-            </w:pPr>
-            <w:r>
-              <w:rPr>
-                <w:lang w:val="pt-BR"/>
-              </w:rPr>
-              <w:t>status:string,</w:t>
-            </w:r>
-          </w:p>
-          <w:p>
-            <w:pPr>
-              <w:cnfStyle w:val="000000000000" w:firstRow="0" w:lastRow="0" w:firstColumn="0" w:lastColumn="0" w:oddVBand="0" w:evenVBand="0" w:oddHBand="0" w:evenHBand="0" w:firstRowFirstColumn="0" w:firstRowLastColumn="0" w:lastRowFirstColumn="0" w:lastRowLastColumn="0"/>
-              <w:rPr>
-                <w:lang w:val="pt-BR"/>
-              </w:rPr>
-            </w:pPr>
-            <w:r>
-              <w:rPr>
-                <w:lang w:val="pt-BR"/>
-              </w:rPr>
-              <w:t>banco:string}</w:t>
+              <w:t>{</w:t>
+            </w:r>
+            <w:proofErr w:type="spellStart"/>
+            <w:proofErr w:type="gramStart"/>
+            <w:r>
+              <w:rPr>
+                <w:lang w:val="pt-BR"/>
+              </w:rPr>
+              <w:t>dataEmissao:string</w:t>
+            </w:r>
+            <w:proofErr w:type="spellEnd"/>
+            <w:proofErr w:type="gramEnd"/>
+            <w:r>
+              <w:rPr>
+                <w:lang w:val="pt-BR"/>
+              </w:rPr>
+              <w:t>,</w:t>
+            </w:r>
+          </w:p>
+          <w:p>
+            <w:pPr>
+              <w:cnfStyle w:val="000000000000" w:firstRow="0" w:lastRow="0" w:firstColumn="0" w:lastColumn="0" w:oddVBand="0" w:evenVBand="0" w:oddHBand="0" w:evenHBand="0" w:firstRowFirstColumn="0" w:firstRowLastColumn="0" w:lastRowFirstColumn="0" w:lastRowLastColumn="0"/>
+              <w:rPr>
+                <w:lang w:val="pt-BR"/>
+              </w:rPr>
+            </w:pPr>
+            <w:proofErr w:type="spellStart"/>
+            <w:proofErr w:type="gramStart"/>
+            <w:r>
+              <w:rPr>
+                <w:lang w:val="pt-BR"/>
+              </w:rPr>
+              <w:t>dataPagamento:string</w:t>
+            </w:r>
+            <w:proofErr w:type="spellEnd"/>
+            <w:proofErr w:type="gramEnd"/>
+            <w:r>
+              <w:rPr>
+                <w:lang w:val="pt-BR"/>
+              </w:rPr>
+              <w:t>,</w:t>
+            </w:r>
+          </w:p>
+          <w:p>
+            <w:pPr>
+              <w:cnfStyle w:val="000000000000" w:firstRow="0" w:lastRow="0" w:firstColumn="0" w:lastColumn="0" w:oddVBand="0" w:evenVBand="0" w:oddHBand="0" w:evenHBand="0" w:firstRowFirstColumn="0" w:firstRowLastColumn="0" w:lastRowFirstColumn="0" w:lastRowLastColumn="0"/>
+              <w:rPr>
+                <w:lang w:val="pt-BR"/>
+              </w:rPr>
+            </w:pPr>
+            <w:proofErr w:type="spellStart"/>
+            <w:proofErr w:type="gramStart"/>
+            <w:r>
+              <w:rPr>
+                <w:lang w:val="pt-BR"/>
+              </w:rPr>
+              <w:t>descrição:string</w:t>
+            </w:r>
+            <w:proofErr w:type="spellEnd"/>
+            <w:proofErr w:type="gramEnd"/>
+            <w:r>
+              <w:rPr>
+                <w:lang w:val="pt-BR"/>
+              </w:rPr>
+              <w:t>,</w:t>
+            </w:r>
+          </w:p>
+          <w:p>
+            <w:pPr>
+              <w:cnfStyle w:val="000000000000" w:firstRow="0" w:lastRow="0" w:firstColumn="0" w:lastColumn="0" w:oddVBand="0" w:evenVBand="0" w:oddHBand="0" w:evenHBand="0" w:firstRowFirstColumn="0" w:firstRowLastColumn="0" w:lastRowFirstColumn="0" w:lastRowLastColumn="0"/>
+              <w:rPr>
+                <w:lang w:val="pt-BR"/>
+              </w:rPr>
+            </w:pPr>
+            <w:proofErr w:type="spellStart"/>
+            <w:proofErr w:type="gramStart"/>
+            <w:r>
+              <w:rPr>
+                <w:lang w:val="pt-BR"/>
+              </w:rPr>
+              <w:t>fornecedor:string</w:t>
+            </w:r>
+            <w:proofErr w:type="spellEnd"/>
+            <w:proofErr w:type="gramEnd"/>
+            <w:r>
+              <w:rPr>
+                <w:lang w:val="pt-BR"/>
+              </w:rPr>
+              <w:t xml:space="preserve">, </w:t>
+            </w:r>
+          </w:p>
+          <w:p>
+            <w:pPr>
+              <w:cnfStyle w:val="000000000000" w:firstRow="0" w:lastRow="0" w:firstColumn="0" w:lastColumn="0" w:oddVBand="0" w:evenVBand="0" w:oddHBand="0" w:evenHBand="0" w:firstRowFirstColumn="0" w:firstRowLastColumn="0" w:lastRowFirstColumn="0" w:lastRowLastColumn="0"/>
+              <w:rPr>
+                <w:lang w:val="pt-BR"/>
+              </w:rPr>
+            </w:pPr>
+            <w:proofErr w:type="spellStart"/>
+            <w:proofErr w:type="gramStart"/>
+            <w:r>
+              <w:rPr>
+                <w:lang w:val="pt-BR"/>
+              </w:rPr>
+              <w:t>numero:string</w:t>
+            </w:r>
+            <w:proofErr w:type="spellEnd"/>
+            <w:proofErr w:type="gramEnd"/>
+            <w:r>
+              <w:rPr>
+                <w:lang w:val="pt-BR"/>
+              </w:rPr>
+              <w:t>,</w:t>
+            </w:r>
+          </w:p>
+          <w:p>
+            <w:pPr>
+              <w:cnfStyle w:val="000000000000" w:firstRow="0" w:lastRow="0" w:firstColumn="0" w:lastColumn="0" w:oddVBand="0" w:evenVBand="0" w:oddHBand="0" w:evenHBand="0" w:firstRowFirstColumn="0" w:firstRowLastColumn="0" w:lastRowFirstColumn="0" w:lastRowLastColumn="0"/>
+              <w:rPr>
+                <w:lang w:val="pt-BR"/>
+              </w:rPr>
+            </w:pPr>
+            <w:proofErr w:type="spellStart"/>
+            <w:proofErr w:type="gramStart"/>
+            <w:r>
+              <w:rPr>
+                <w:lang w:val="pt-BR"/>
+              </w:rPr>
+              <w:t>status:string</w:t>
+            </w:r>
+            <w:proofErr w:type="spellEnd"/>
+            <w:proofErr w:type="gramEnd"/>
+            <w:r>
+              <w:rPr>
+                <w:lang w:val="pt-BR"/>
+              </w:rPr>
+              <w:t>}</w:t>
             </w:r>
           </w:p>
         </w:tc>
@@ -1787,7 +2169,7 @@
               <w:rPr>
                 <w:lang w:val="pt-BR"/>
               </w:rPr>
-              <w:t>Títulos Fornecedor</w:t>
+              <w:t>Duplicata</w:t>
             </w:r>
           </w:p>
         </w:tc>
@@ -1808,7 +2190,7 @@
               <w:rPr>
                 <w:lang w:val="pt-BR"/>
               </w:rPr>
-              <w:t>GET</w:t>
+              <w:t>POST</w:t>
             </w:r>
           </w:p>
         </w:tc>
@@ -1828,8 +2210,16 @@
               <w:rPr>
                 <w:lang w:val="pt-BR"/>
               </w:rPr>
-              <w:t>/titulosFornecedor/{fornecedor}</w:t>
-            </w:r>
+              <w:t>/</w:t>
+            </w:r>
+            <w:proofErr w:type="gramStart"/>
+            <w:r>
+              <w:rPr>
+                <w:lang w:val="pt-BR"/>
+              </w:rPr>
+              <w:t>duplicada</w:t>
+            </w:r>
+            <w:proofErr w:type="gramEnd"/>
           </w:p>
         </w:tc>
         <w:tc>
@@ -1848,7 +2238,7 @@
               <w:rPr>
                 <w:lang w:val="pt-BR"/>
               </w:rPr>
-              <w:t>Listar Contas a Pagar por Fornecedor</w:t>
+              <w:t>Cadastrar Títulos de Contas a Pagar (duplicada)</w:t>
             </w:r>
           </w:p>
         </w:tc>
@@ -1864,6 +2254,172 @@
                 <w:lang w:val="pt-BR"/>
               </w:rPr>
             </w:pPr>
+            <w:r>
+              <w:rPr>
+                <w:lang w:val="pt-BR"/>
+              </w:rPr>
+              <w:t>{</w:t>
+            </w:r>
+            <w:proofErr w:type="spellStart"/>
+            <w:proofErr w:type="gramStart"/>
+            <w:r>
+              <w:rPr>
+                <w:lang w:val="pt-BR"/>
+              </w:rPr>
+              <w:t>dataEmissao:string</w:t>
+            </w:r>
+            <w:proofErr w:type="spellEnd"/>
+            <w:proofErr w:type="gramEnd"/>
+            <w:r>
+              <w:rPr>
+                <w:lang w:val="pt-BR"/>
+              </w:rPr>
+              <w:t>,</w:t>
+            </w:r>
+          </w:p>
+          <w:p>
+            <w:pPr>
+              <w:cnfStyle w:val="000000100000" w:firstRow="0" w:lastRow="0" w:firstColumn="0" w:lastColumn="0" w:oddVBand="0" w:evenVBand="0" w:oddHBand="1" w:evenHBand="0" w:firstRowFirstColumn="0" w:firstRowLastColumn="0" w:lastRowFirstColumn="0" w:lastRowLastColumn="0"/>
+              <w:rPr>
+                <w:lang w:val="pt-BR"/>
+              </w:rPr>
+            </w:pPr>
+            <w:proofErr w:type="spellStart"/>
+            <w:proofErr w:type="gramStart"/>
+            <w:r>
+              <w:rPr>
+                <w:lang w:val="pt-BR"/>
+              </w:rPr>
+              <w:t>dataPagamento:string</w:t>
+            </w:r>
+            <w:proofErr w:type="spellEnd"/>
+            <w:proofErr w:type="gramEnd"/>
+            <w:r>
+              <w:rPr>
+                <w:lang w:val="pt-BR"/>
+              </w:rPr>
+              <w:t>,</w:t>
+            </w:r>
+          </w:p>
+          <w:p>
+            <w:pPr>
+              <w:cnfStyle w:val="000000100000" w:firstRow="0" w:lastRow="0" w:firstColumn="0" w:lastColumn="0" w:oddVBand="0" w:evenVBand="0" w:oddHBand="1" w:evenHBand="0" w:firstRowFirstColumn="0" w:firstRowLastColumn="0" w:lastRowFirstColumn="0" w:lastRowLastColumn="0"/>
+              <w:rPr>
+                <w:lang w:val="pt-BR"/>
+              </w:rPr>
+            </w:pPr>
+            <w:proofErr w:type="spellStart"/>
+            <w:proofErr w:type="gramStart"/>
+            <w:r>
+              <w:rPr>
+                <w:lang w:val="pt-BR"/>
+              </w:rPr>
+              <w:t>descrição:string</w:t>
+            </w:r>
+            <w:proofErr w:type="spellEnd"/>
+            <w:proofErr w:type="gramEnd"/>
+            <w:r>
+              <w:rPr>
+                <w:lang w:val="pt-BR"/>
+              </w:rPr>
+              <w:t>,</w:t>
+            </w:r>
+          </w:p>
+          <w:p>
+            <w:pPr>
+              <w:cnfStyle w:val="000000100000" w:firstRow="0" w:lastRow="0" w:firstColumn="0" w:lastColumn="0" w:oddVBand="0" w:evenVBand="0" w:oddHBand="1" w:evenHBand="0" w:firstRowFirstColumn="0" w:firstRowLastColumn="0" w:lastRowFirstColumn="0" w:lastRowLastColumn="0"/>
+              <w:rPr>
+                <w:lang w:val="pt-BR"/>
+              </w:rPr>
+            </w:pPr>
+            <w:proofErr w:type="spellStart"/>
+            <w:proofErr w:type="gramStart"/>
+            <w:r>
+              <w:rPr>
+                <w:lang w:val="pt-BR"/>
+              </w:rPr>
+              <w:t>fornecedor:string</w:t>
+            </w:r>
+            <w:proofErr w:type="spellEnd"/>
+            <w:proofErr w:type="gramEnd"/>
+            <w:r>
+              <w:rPr>
+                <w:lang w:val="pt-BR"/>
+              </w:rPr>
+              <w:t xml:space="preserve">, </w:t>
+            </w:r>
+          </w:p>
+          <w:p>
+            <w:pPr>
+              <w:cnfStyle w:val="000000100000" w:firstRow="0" w:lastRow="0" w:firstColumn="0" w:lastColumn="0" w:oddVBand="0" w:evenVBand="0" w:oddHBand="1" w:evenHBand="0" w:firstRowFirstColumn="0" w:firstRowLastColumn="0" w:lastRowFirstColumn="0" w:lastRowLastColumn="0"/>
+              <w:rPr>
+                <w:lang w:val="pt-BR"/>
+              </w:rPr>
+            </w:pPr>
+            <w:proofErr w:type="spellStart"/>
+            <w:proofErr w:type="gramStart"/>
+            <w:r>
+              <w:rPr>
+                <w:lang w:val="pt-BR"/>
+              </w:rPr>
+              <w:t>numero:string</w:t>
+            </w:r>
+            <w:proofErr w:type="spellEnd"/>
+            <w:proofErr w:type="gramEnd"/>
+            <w:r>
+              <w:rPr>
+                <w:lang w:val="pt-BR"/>
+              </w:rPr>
+              <w:t>,</w:t>
+            </w:r>
+          </w:p>
+          <w:p>
+            <w:pPr>
+              <w:cnfStyle w:val="000000100000" w:firstRow="0" w:lastRow="0" w:firstColumn="0" w:lastColumn="0" w:oddVBand="0" w:evenVBand="0" w:oddHBand="1" w:evenHBand="0" w:firstRowFirstColumn="0" w:firstRowLastColumn="0" w:lastRowFirstColumn="0" w:lastRowLastColumn="0"/>
+              <w:rPr>
+                <w:lang w:val="pt-BR"/>
+              </w:rPr>
+            </w:pPr>
+            <w:proofErr w:type="spellStart"/>
+            <w:proofErr w:type="gramStart"/>
+            <w:r>
+              <w:rPr>
+                <w:lang w:val="pt-BR"/>
+              </w:rPr>
+              <w:t>status:string</w:t>
+            </w:r>
+            <w:proofErr w:type="spellEnd"/>
+            <w:proofErr w:type="gramEnd"/>
+            <w:r>
+              <w:rPr>
+                <w:lang w:val="pt-BR"/>
+              </w:rPr>
+              <w:t>,</w:t>
+            </w:r>
+          </w:p>
+          <w:p>
+            <w:pPr>
+              <w:cnfStyle w:val="000000100000" w:firstRow="0" w:lastRow="0" w:firstColumn="0" w:lastColumn="0" w:oddVBand="0" w:evenVBand="0" w:oddHBand="1" w:evenHBand="0" w:firstRowFirstColumn="0" w:firstRowLastColumn="0" w:lastRowFirstColumn="0" w:lastRowLastColumn="0"/>
+              <w:rPr>
+                <w:lang w:val="pt-BR"/>
+              </w:rPr>
+            </w:pPr>
+            <w:proofErr w:type="spellStart"/>
+            <w:proofErr w:type="gramStart"/>
+            <w:r>
+              <w:rPr>
+                <w:lang w:val="pt-BR"/>
+              </w:rPr>
+              <w:t>banco:string</w:t>
+            </w:r>
+            <w:proofErr w:type="spellEnd"/>
+            <w:proofErr w:type="gramEnd"/>
+            <w:r>
+              <w:rPr>
+                <w:lang w:val="pt-BR"/>
+              </w:rPr>
+              <w:t>}</w:t>
+            </w:r>
           </w:p>
         </w:tc>
       </w:tr>
@@ -1888,19 +2444,7 @@
               <w:rPr>
                 <w:lang w:val="pt-BR"/>
               </w:rPr>
-              <w:t>Títulos</w:t>
-            </w:r>
-            <w:r>
-              <w:rPr>
-                <w:lang w:val="pt-BR"/>
-              </w:rPr>
-              <w:t xml:space="preserve"> St</w:t>
-            </w:r>
-            <w:r>
-              <w:rPr>
-                <w:lang w:val="pt-BR"/>
-              </w:rPr>
-              <w:t>atus</w:t>
+              <w:t>Títulos Fornecedor</w:t>
             </w:r>
           </w:p>
         </w:tc>
@@ -1941,7 +2485,23 @@
               <w:rPr>
                 <w:lang w:val="pt-BR"/>
               </w:rPr>
-              <w:t>/titulosStatus/{status}</w:t>
+              <w:t>/</w:t>
+            </w:r>
+            <w:proofErr w:type="spellStart"/>
+            <w:proofErr w:type="gramStart"/>
+            <w:r>
+              <w:rPr>
+                <w:lang w:val="pt-BR"/>
+              </w:rPr>
+              <w:t>titulosFornecedor</w:t>
+            </w:r>
+            <w:proofErr w:type="spellEnd"/>
+            <w:proofErr w:type="gramEnd"/>
+            <w:r>
+              <w:rPr>
+                <w:lang w:val="pt-BR"/>
+              </w:rPr>
+              <w:t>/{fornecedor}</w:t>
             </w:r>
           </w:p>
         </w:tc>
@@ -1961,7 +2521,7 @@
               <w:rPr>
                 <w:lang w:val="pt-BR"/>
               </w:rPr>
-              <w:t>Listar Contas a Pagar por Status (Pago, Vencido, a Vencer)</w:t>
+              <w:t>Listar Contas a Pagar por Fornecedor</w:t>
             </w:r>
           </w:p>
         </w:tc>
@@ -2002,7 +2562,19 @@
               <w:rPr>
                 <w:lang w:val="pt-BR"/>
               </w:rPr>
-              <w:t>Baixar Titulo</w:t>
+              <w:t>Títulos</w:t>
+            </w:r>
+            <w:r>
+              <w:rPr>
+                <w:lang w:val="pt-BR"/>
+              </w:rPr>
+              <w:t xml:space="preserve"> St</w:t>
+            </w:r>
+            <w:r>
+              <w:rPr>
+                <w:lang w:val="pt-BR"/>
+              </w:rPr>
+              <w:t>atus</w:t>
             </w:r>
           </w:p>
         </w:tc>
@@ -2023,7 +2595,7 @@
               <w:rPr>
                 <w:lang w:val="pt-BR"/>
               </w:rPr>
-              <w:t>PUT</w:t>
+              <w:t>GET</w:t>
             </w:r>
           </w:p>
         </w:tc>
@@ -2043,7 +2615,23 @@
               <w:rPr>
                 <w:lang w:val="pt-BR"/>
               </w:rPr>
-              <w:t>/baixarTitulo</w:t>
+              <w:t>/</w:t>
+            </w:r>
+            <w:proofErr w:type="spellStart"/>
+            <w:proofErr w:type="gramStart"/>
+            <w:r>
+              <w:rPr>
+                <w:lang w:val="pt-BR"/>
+              </w:rPr>
+              <w:t>titulosStatus</w:t>
+            </w:r>
+            <w:proofErr w:type="spellEnd"/>
+            <w:proofErr w:type="gramEnd"/>
+            <w:r>
+              <w:rPr>
+                <w:lang w:val="pt-BR"/>
+              </w:rPr>
+              <w:t>/{status}</w:t>
             </w:r>
           </w:p>
         </w:tc>
@@ -2063,7 +2651,21 @@
               <w:rPr>
                 <w:lang w:val="pt-BR"/>
               </w:rPr>
-              <w:t>Baixar Título de Contas a Pagar</w:t>
+              <w:t xml:space="preserve">Listar Contas a Pagar por Status (Pago, Vencido, </w:t>
+            </w:r>
+            <w:proofErr w:type="gramStart"/>
+            <w:r>
+              <w:rPr>
+                <w:lang w:val="pt-BR"/>
+              </w:rPr>
+              <w:t>a Vencer</w:t>
+            </w:r>
+            <w:proofErr w:type="gramEnd"/>
+            <w:r>
+              <w:rPr>
+                <w:lang w:val="pt-BR"/>
+              </w:rPr>
+              <w:t>)</w:t>
             </w:r>
           </w:p>
         </w:tc>
@@ -2079,26 +2681,6 @@
                 <w:lang w:val="pt-BR"/>
               </w:rPr>
             </w:pPr>
-            <w:r>
-              <w:rPr>
-                <w:lang w:val="pt-BR"/>
-              </w:rPr>
-              <w:t>{numero:string,</w:t>
-            </w:r>
-          </w:p>
-          <w:p>
-            <w:pPr>
-              <w:cnfStyle w:val="000000100000" w:firstRow="0" w:lastRow="0" w:firstColumn="0" w:lastColumn="0" w:oddVBand="0" w:evenVBand="0" w:oddHBand="1" w:evenHBand="0" w:firstRowFirstColumn="0" w:firstRowLastColumn="0" w:lastRowFirstColumn="0" w:lastRowLastColumn="0"/>
-              <w:rPr>
-                <w:lang w:val="pt-BR"/>
-              </w:rPr>
-            </w:pPr>
-            <w:r>
-              <w:rPr>
-                <w:lang w:val="pt-BR"/>
-              </w:rPr>
-              <w:t>status:string}</w:t>
-            </w:r>
           </w:p>
         </w:tc>
       </w:tr>
@@ -2119,12 +2701,14 @@
                 <w:lang w:val="pt-BR"/>
               </w:rPr>
             </w:pPr>
-            <w:r>
-              <w:rPr>
-                <w:lang w:val="pt-BR"/>
-              </w:rPr>
-              <w:t>Caixa</w:t>
-            </w:r>
+            <w:proofErr w:type="gramStart"/>
+            <w:r>
+              <w:rPr>
+                <w:lang w:val="pt-BR"/>
+              </w:rPr>
+              <w:t>Baixar Titulo</w:t>
+            </w:r>
+            <w:proofErr w:type="gramEnd"/>
           </w:p>
         </w:tc>
         <w:tc>
@@ -2164,8 +2748,18 @@
               <w:rPr>
                 <w:lang w:val="pt-BR"/>
               </w:rPr>
-              <w:t>/caixa</w:t>
-            </w:r>
+              <w:t>/</w:t>
+            </w:r>
+            <w:proofErr w:type="spellStart"/>
+            <w:proofErr w:type="gramStart"/>
+            <w:r>
+              <w:rPr>
+                <w:lang w:val="pt-BR"/>
+              </w:rPr>
+              <w:t>baixarTitulo</w:t>
+            </w:r>
+            <w:proofErr w:type="spellEnd"/>
+            <w:proofErr w:type="gramEnd"/>
           </w:p>
         </w:tc>
         <w:tc>
@@ -2184,7 +2778,7 @@
               <w:rPr>
                 <w:lang w:val="pt-BR"/>
               </w:rPr>
-              <w:t>Atualiza o Saldo do Caixa</w:t>
+              <w:t>Baixar Título de Contas a Pagar</w:t>
             </w:r>
           </w:p>
         </w:tc>
@@ -2204,7 +2798,47 @@
               <w:rPr>
                 <w:lang w:val="pt-BR"/>
               </w:rPr>
-              <w:t>{comanda:int}</w:t>
+              <w:t>{</w:t>
+            </w:r>
+            <w:proofErr w:type="spellStart"/>
+            <w:proofErr w:type="gramStart"/>
+            <w:r>
+              <w:rPr>
+                <w:lang w:val="pt-BR"/>
+              </w:rPr>
+              <w:t>numero:string</w:t>
+            </w:r>
+            <w:proofErr w:type="spellEnd"/>
+            <w:proofErr w:type="gramEnd"/>
+            <w:r>
+              <w:rPr>
+                <w:lang w:val="pt-BR"/>
+              </w:rPr>
+              <w:t>,</w:t>
+            </w:r>
+          </w:p>
+          <w:p>
+            <w:pPr>
+              <w:cnfStyle w:val="000000000000" w:firstRow="0" w:lastRow="0" w:firstColumn="0" w:lastColumn="0" w:oddVBand="0" w:evenVBand="0" w:oddHBand="0" w:evenHBand="0" w:firstRowFirstColumn="0" w:firstRowLastColumn="0" w:lastRowFirstColumn="0" w:lastRowLastColumn="0"/>
+              <w:rPr>
+                <w:lang w:val="pt-BR"/>
+              </w:rPr>
+            </w:pPr>
+            <w:proofErr w:type="spellStart"/>
+            <w:proofErr w:type="gramStart"/>
+            <w:r>
+              <w:rPr>
+                <w:lang w:val="pt-BR"/>
+              </w:rPr>
+              <w:t>status:string</w:t>
+            </w:r>
+            <w:proofErr w:type="spellEnd"/>
+            <w:proofErr w:type="gramEnd"/>
+            <w:r>
+              <w:rPr>
+                <w:lang w:val="pt-BR"/>
+              </w:rPr>
+              <w:t>}</w:t>
             </w:r>
           </w:p>
         </w:tc>
@@ -2231,13 +2865,8 @@
               <w:rPr>
                 <w:lang w:val="pt-BR"/>
               </w:rPr>
-              <w:t>Gerenciador</w:t>
-            </w:r>
-            <w:r>
-              <w:rPr>
-                <w:lang w:val="pt-BR"/>
-              </w:rPr>
-              <w:t xml:space="preserve"> Pedido</w:t>
+              <w:lastRenderedPageBreak/>
+              <w:t>Caixa</w:t>
             </w:r>
           </w:p>
         </w:tc>
@@ -2278,8 +2907,16 @@
               <w:rPr>
                 <w:lang w:val="pt-BR"/>
               </w:rPr>
-              <w:t>/gerenciadorPedidos</w:t>
-            </w:r>
+              <w:t>/</w:t>
+            </w:r>
+            <w:proofErr w:type="gramStart"/>
+            <w:r>
+              <w:rPr>
+                <w:lang w:val="pt-BR"/>
+              </w:rPr>
+              <w:t>caixa</w:t>
+            </w:r>
+            <w:proofErr w:type="gramEnd"/>
           </w:p>
         </w:tc>
         <w:tc>
@@ -2298,7 +2935,7 @@
               <w:rPr>
                 <w:lang w:val="pt-BR"/>
               </w:rPr>
-              <w:t>Faz a entrega de um pedido e atualiza o estoque</w:t>
+              <w:t>Atualiza o Saldo do Caixa</w:t>
             </w:r>
           </w:p>
         </w:tc>
@@ -2318,49 +2955,23 @@
               <w:rPr>
                 <w:lang w:val="pt-BR"/>
               </w:rPr>
-              <w:t>{produto:string,</w:t>
-            </w:r>
-          </w:p>
-          <w:p>
-            <w:pPr>
-              <w:cnfStyle w:val="000000100000" w:firstRow="0" w:lastRow="0" w:firstColumn="0" w:lastColumn="0" w:oddVBand="0" w:evenVBand="0" w:oddHBand="1" w:evenHBand="0" w:firstRowFirstColumn="0" w:firstRowLastColumn="0" w:lastRowFirstColumn="0" w:lastRowLastColumn="0"/>
-              <w:rPr>
-                <w:lang w:val="pt-BR"/>
-              </w:rPr>
-            </w:pPr>
-            <w:r>
-              <w:rPr>
-                <w:lang w:val="pt-BR"/>
-              </w:rPr>
-              <w:t>quantidade:int,</w:t>
-            </w:r>
-          </w:p>
-          <w:p>
-            <w:pPr>
-              <w:cnfStyle w:val="000000100000" w:firstRow="0" w:lastRow="0" w:firstColumn="0" w:lastColumn="0" w:oddVBand="0" w:evenVBand="0" w:oddHBand="1" w:evenHBand="0" w:firstRowFirstColumn="0" w:firstRowLastColumn="0" w:lastRowFirstColumn="0" w:lastRowLastColumn="0"/>
-              <w:rPr>
-                <w:lang w:val="pt-BR"/>
-              </w:rPr>
-            </w:pPr>
-            <w:r>
-              <w:rPr>
-                <w:lang w:val="pt-BR"/>
-              </w:rPr>
-              <w:t>pedido:int,</w:t>
-            </w:r>
-          </w:p>
-          <w:p>
-            <w:pPr>
-              <w:cnfStyle w:val="000000100000" w:firstRow="0" w:lastRow="0" w:firstColumn="0" w:lastColumn="0" w:oddVBand="0" w:evenVBand="0" w:oddHBand="1" w:evenHBand="0" w:firstRowFirstColumn="0" w:firstRowLastColumn="0" w:lastRowFirstColumn="0" w:lastRowLastColumn="0"/>
-              <w:rPr>
-                <w:lang w:val="pt-BR"/>
-              </w:rPr>
-            </w:pPr>
-            <w:r>
-              <w:rPr>
-                <w:lang w:val="pt-BR"/>
-              </w:rPr>
-              <w:t>tipo:string}</w:t>
+              <w:t>{</w:t>
+            </w:r>
+            <w:proofErr w:type="spellStart"/>
+            <w:proofErr w:type="gramStart"/>
+            <w:r>
+              <w:rPr>
+                <w:lang w:val="pt-BR"/>
+              </w:rPr>
+              <w:t>comanda:int</w:t>
+            </w:r>
+            <w:proofErr w:type="spellEnd"/>
+            <w:proofErr w:type="gramEnd"/>
+            <w:r>
+              <w:rPr>
+                <w:lang w:val="pt-BR"/>
+              </w:rPr>
+              <w:t>}</w:t>
             </w:r>
           </w:p>
         </w:tc>
@@ -2386,6 +2997,218 @@
               <w:rPr>
                 <w:lang w:val="pt-BR"/>
               </w:rPr>
+              <w:t>Gerenciador</w:t>
+            </w:r>
+            <w:r>
+              <w:rPr>
+                <w:lang w:val="pt-BR"/>
+              </w:rPr>
+              <w:t xml:space="preserve"> Pedido</w:t>
+            </w:r>
+          </w:p>
+        </w:tc>
+        <w:tc>
+          <w:tcPr>
+            <w:tcW w:w="1819" w:type="dxa"/>
+            <w:vAlign w:val="center"/>
+          </w:tcPr>
+          <w:p>
+            <w:pPr>
+              <w:jc w:val="center"/>
+              <w:cnfStyle w:val="000000000000" w:firstRow="0" w:lastRow="0" w:firstColumn="0" w:lastColumn="0" w:oddVBand="0" w:evenVBand="0" w:oddHBand="0" w:evenHBand="0" w:firstRowFirstColumn="0" w:firstRowLastColumn="0" w:lastRowFirstColumn="0" w:lastRowLastColumn="0"/>
+              <w:rPr>
+                <w:lang w:val="pt-BR"/>
+              </w:rPr>
+            </w:pPr>
+            <w:r>
+              <w:rPr>
+                <w:lang w:val="pt-BR"/>
+              </w:rPr>
+              <w:t>PUT</w:t>
+            </w:r>
+          </w:p>
+        </w:tc>
+        <w:tc>
+          <w:tcPr>
+            <w:tcW w:w="3380" w:type="dxa"/>
+            <w:vAlign w:val="center"/>
+          </w:tcPr>
+          <w:p>
+            <w:pPr>
+              <w:cnfStyle w:val="000000000000" w:firstRow="0" w:lastRow="0" w:firstColumn="0" w:lastColumn="0" w:oddVBand="0" w:evenVBand="0" w:oddHBand="0" w:evenHBand="0" w:firstRowFirstColumn="0" w:firstRowLastColumn="0" w:lastRowFirstColumn="0" w:lastRowLastColumn="0"/>
+              <w:rPr>
+                <w:lang w:val="pt-BR"/>
+              </w:rPr>
+            </w:pPr>
+            <w:r>
+              <w:rPr>
+                <w:lang w:val="pt-BR"/>
+              </w:rPr>
+              <w:t>/</w:t>
+            </w:r>
+            <w:proofErr w:type="spellStart"/>
+            <w:proofErr w:type="gramStart"/>
+            <w:r>
+              <w:rPr>
+                <w:lang w:val="pt-BR"/>
+              </w:rPr>
+              <w:t>gerenciadorPedidos</w:t>
+            </w:r>
+            <w:proofErr w:type="spellEnd"/>
+            <w:proofErr w:type="gramEnd"/>
+          </w:p>
+        </w:tc>
+        <w:tc>
+          <w:tcPr>
+            <w:tcW w:w="4030" w:type="dxa"/>
+            <w:vAlign w:val="center"/>
+          </w:tcPr>
+          <w:p>
+            <w:pPr>
+              <w:cnfStyle w:val="000000000000" w:firstRow="0" w:lastRow="0" w:firstColumn="0" w:lastColumn="0" w:oddVBand="0" w:evenVBand="0" w:oddHBand="0" w:evenHBand="0" w:firstRowFirstColumn="0" w:firstRowLastColumn="0" w:lastRowFirstColumn="0" w:lastRowLastColumn="0"/>
+              <w:rPr>
+                <w:lang w:val="pt-BR"/>
+              </w:rPr>
+            </w:pPr>
+            <w:r>
+              <w:rPr>
+                <w:lang w:val="pt-BR"/>
+              </w:rPr>
+              <w:t>Faz a entrega de um pedido e atualiza o estoque</w:t>
+            </w:r>
+          </w:p>
+        </w:tc>
+        <w:tc>
+          <w:tcPr>
+            <w:tcW w:w="2440" w:type="dxa"/>
+            <w:vAlign w:val="center"/>
+          </w:tcPr>
+          <w:p>
+            <w:pPr>
+              <w:cnfStyle w:val="000000000000" w:firstRow="0" w:lastRow="0" w:firstColumn="0" w:lastColumn="0" w:oddVBand="0" w:evenVBand="0" w:oddHBand="0" w:evenHBand="0" w:firstRowFirstColumn="0" w:firstRowLastColumn="0" w:lastRowFirstColumn="0" w:lastRowLastColumn="0"/>
+              <w:rPr>
+                <w:lang w:val="pt-BR"/>
+              </w:rPr>
+            </w:pPr>
+            <w:r>
+              <w:rPr>
+                <w:lang w:val="pt-BR"/>
+              </w:rPr>
+              <w:t>{</w:t>
+            </w:r>
+            <w:proofErr w:type="spellStart"/>
+            <w:proofErr w:type="gramStart"/>
+            <w:r>
+              <w:rPr>
+                <w:lang w:val="pt-BR"/>
+              </w:rPr>
+              <w:t>produto:string</w:t>
+            </w:r>
+            <w:proofErr w:type="spellEnd"/>
+            <w:proofErr w:type="gramEnd"/>
+            <w:r>
+              <w:rPr>
+                <w:lang w:val="pt-BR"/>
+              </w:rPr>
+              <w:t>,</w:t>
+            </w:r>
+          </w:p>
+          <w:p>
+            <w:pPr>
+              <w:cnfStyle w:val="000000000000" w:firstRow="0" w:lastRow="0" w:firstColumn="0" w:lastColumn="0" w:oddVBand="0" w:evenVBand="0" w:oddHBand="0" w:evenHBand="0" w:firstRowFirstColumn="0" w:firstRowLastColumn="0" w:lastRowFirstColumn="0" w:lastRowLastColumn="0"/>
+              <w:rPr>
+                <w:lang w:val="pt-BR"/>
+              </w:rPr>
+            </w:pPr>
+            <w:proofErr w:type="spellStart"/>
+            <w:proofErr w:type="gramStart"/>
+            <w:r>
+              <w:rPr>
+                <w:lang w:val="pt-BR"/>
+              </w:rPr>
+              <w:t>quantidade:int</w:t>
+            </w:r>
+            <w:proofErr w:type="spellEnd"/>
+            <w:proofErr w:type="gramEnd"/>
+            <w:r>
+              <w:rPr>
+                <w:lang w:val="pt-BR"/>
+              </w:rPr>
+              <w:t>,</w:t>
+            </w:r>
+          </w:p>
+          <w:p>
+            <w:pPr>
+              <w:cnfStyle w:val="000000000000" w:firstRow="0" w:lastRow="0" w:firstColumn="0" w:lastColumn="0" w:oddVBand="0" w:evenVBand="0" w:oddHBand="0" w:evenHBand="0" w:firstRowFirstColumn="0" w:firstRowLastColumn="0" w:lastRowFirstColumn="0" w:lastRowLastColumn="0"/>
+              <w:rPr>
+                <w:lang w:val="pt-BR"/>
+              </w:rPr>
+            </w:pPr>
+            <w:proofErr w:type="spellStart"/>
+            <w:proofErr w:type="gramStart"/>
+            <w:r>
+              <w:rPr>
+                <w:lang w:val="pt-BR"/>
+              </w:rPr>
+              <w:t>pedido:int</w:t>
+            </w:r>
+            <w:proofErr w:type="spellEnd"/>
+            <w:proofErr w:type="gramEnd"/>
+            <w:r>
+              <w:rPr>
+                <w:lang w:val="pt-BR"/>
+              </w:rPr>
+              <w:t>,</w:t>
+            </w:r>
+          </w:p>
+          <w:p>
+            <w:pPr>
+              <w:cnfStyle w:val="000000000000" w:firstRow="0" w:lastRow="0" w:firstColumn="0" w:lastColumn="0" w:oddVBand="0" w:evenVBand="0" w:oddHBand="0" w:evenHBand="0" w:firstRowFirstColumn="0" w:firstRowLastColumn="0" w:lastRowFirstColumn="0" w:lastRowLastColumn="0"/>
+              <w:rPr>
+                <w:lang w:val="pt-BR"/>
+              </w:rPr>
+            </w:pPr>
+            <w:proofErr w:type="spellStart"/>
+            <w:proofErr w:type="gramStart"/>
+            <w:r>
+              <w:rPr>
+                <w:lang w:val="pt-BR"/>
+              </w:rPr>
+              <w:t>tipo:string</w:t>
+            </w:r>
+            <w:proofErr w:type="spellEnd"/>
+            <w:proofErr w:type="gramEnd"/>
+            <w:r>
+              <w:rPr>
+                <w:lang w:val="pt-BR"/>
+              </w:rPr>
+              <w:t>}</w:t>
+            </w:r>
+          </w:p>
+        </w:tc>
+      </w:tr>
+      <w:tr>
+        <w:trPr>
+          <w:cnfStyle w:val="000000100000" w:firstRow="0" w:lastRow="0" w:firstColumn="0" w:lastColumn="0" w:oddVBand="0" w:evenVBand="0" w:oddHBand="1" w:evenHBand="0" w:firstRowFirstColumn="0" w:firstRowLastColumn="0" w:lastRowFirstColumn="0" w:lastRowLastColumn="0"/>
+          <w:trHeight w:val="510"/>
+          <w:jc w:val="center"/>
+        </w:trPr>
+        <w:tc>
+          <w:tcPr>
+            <w:cnfStyle w:val="001000000000" w:firstRow="0" w:lastRow="0" w:firstColumn="1" w:lastColumn="0" w:oddVBand="0" w:evenVBand="0" w:oddHBand="0" w:evenHBand="0" w:firstRowFirstColumn="0" w:firstRowLastColumn="0" w:lastRowFirstColumn="0" w:lastRowLastColumn="0"/>
+            <w:tcW w:w="1823" w:type="dxa"/>
+            <w:vAlign w:val="center"/>
+          </w:tcPr>
+          <w:p>
+            <w:pPr>
+              <w:rPr>
+                <w:lang w:val="pt-BR"/>
+              </w:rPr>
+            </w:pPr>
+            <w:r>
+              <w:rPr>
+                <w:lang w:val="pt-BR"/>
+              </w:rPr>
               <w:t>Gerenciador Pagamento</w:t>
             </w:r>
           </w:p>
@@ -2398,7 +3221,7 @@
           <w:p>
             <w:pPr>
               <w:jc w:val="center"/>
-              <w:cnfStyle w:val="000000000000" w:firstRow="0" w:lastRow="0" w:firstColumn="0" w:lastColumn="0" w:oddVBand="0" w:evenVBand="0" w:oddHBand="0" w:evenHBand="0" w:firstRowFirstColumn="0" w:firstRowLastColumn="0" w:lastRowFirstColumn="0" w:lastRowLastColumn="0"/>
+              <w:cnfStyle w:val="000000100000" w:firstRow="0" w:lastRow="0" w:firstColumn="0" w:lastColumn="0" w:oddVBand="0" w:evenVBand="0" w:oddHBand="1" w:evenHBand="0" w:firstRowFirstColumn="0" w:firstRowLastColumn="0" w:lastRowFirstColumn="0" w:lastRowLastColumn="0"/>
               <w:rPr>
                 <w:lang w:val="pt-BR"/>
               </w:rPr>
@@ -2418,17 +3241,27 @@
           </w:tcPr>
           <w:p>
             <w:pPr>
-              <w:cnfStyle w:val="000000000000" w:firstRow="0" w:lastRow="0" w:firstColumn="0" w:lastColumn="0" w:oddVBand="0" w:evenVBand="0" w:oddHBand="0" w:evenHBand="0" w:firstRowFirstColumn="0" w:firstRowLastColumn="0" w:lastRowFirstColumn="0" w:lastRowLastColumn="0"/>
-              <w:rPr>
-                <w:lang w:val="pt-BR"/>
-              </w:rPr>
-            </w:pPr>
-            <w:r>
-              <w:rPr>
-                <w:lang w:val="pt-BR"/>
-              </w:rPr>
-              <w:t>/gerenciadorPagamento</w:t>
-            </w:r>
+              <w:cnfStyle w:val="000000100000" w:firstRow="0" w:lastRow="0" w:firstColumn="0" w:lastColumn="0" w:oddVBand="0" w:evenVBand="0" w:oddHBand="1" w:evenHBand="0" w:firstRowFirstColumn="0" w:firstRowLastColumn="0" w:lastRowFirstColumn="0" w:lastRowLastColumn="0"/>
+              <w:rPr>
+                <w:lang w:val="pt-BR"/>
+              </w:rPr>
+            </w:pPr>
+            <w:r>
+              <w:rPr>
+                <w:lang w:val="pt-BR"/>
+              </w:rPr>
+              <w:t>/</w:t>
+            </w:r>
+            <w:proofErr w:type="spellStart"/>
+            <w:proofErr w:type="gramStart"/>
+            <w:r>
+              <w:rPr>
+                <w:lang w:val="pt-BR"/>
+              </w:rPr>
+              <w:t>gerenciadorPagamento</w:t>
+            </w:r>
+            <w:proofErr w:type="spellEnd"/>
+            <w:proofErr w:type="gramEnd"/>
           </w:p>
         </w:tc>
         <w:tc>
@@ -2438,7 +3271,7 @@
           </w:tcPr>
           <w:p>
             <w:pPr>
-              <w:cnfStyle w:val="000000000000" w:firstRow="0" w:lastRow="0" w:firstColumn="0" w:lastColumn="0" w:oddVBand="0" w:evenVBand="0" w:oddHBand="0" w:evenHBand="0" w:firstRowFirstColumn="0" w:firstRowLastColumn="0" w:lastRowFirstColumn="0" w:lastRowLastColumn="0"/>
+              <w:cnfStyle w:val="000000100000" w:firstRow="0" w:lastRow="0" w:firstColumn="0" w:lastColumn="0" w:oddVBand="0" w:evenVBand="0" w:oddHBand="1" w:evenHBand="0" w:firstRowFirstColumn="0" w:firstRowLastColumn="0" w:lastRowFirstColumn="0" w:lastRowLastColumn="0"/>
               <w:rPr>
                 <w:lang w:val="pt-BR"/>
               </w:rPr>
@@ -2464,16 +3297,32 @@
           </w:tcPr>
           <w:p>
             <w:pPr>
-              <w:cnfStyle w:val="000000000000" w:firstRow="0" w:lastRow="0" w:firstColumn="0" w:lastColumn="0" w:oddVBand="0" w:evenVBand="0" w:oddHBand="0" w:evenHBand="0" w:firstRowFirstColumn="0" w:firstRowLastColumn="0" w:lastRowFirstColumn="0" w:lastRowLastColumn="0"/>
-              <w:rPr>
-                <w:lang w:val="pt-BR"/>
-              </w:rPr>
-            </w:pPr>
-            <w:r>
-              <w:rPr>
-                <w:lang w:val="pt-BR"/>
-              </w:rPr>
-              <w:t>{comanda:int}</w:t>
+              <w:cnfStyle w:val="000000100000" w:firstRow="0" w:lastRow="0" w:firstColumn="0" w:lastColumn="0" w:oddVBand="0" w:evenVBand="0" w:oddHBand="1" w:evenHBand="0" w:firstRowFirstColumn="0" w:firstRowLastColumn="0" w:lastRowFirstColumn="0" w:lastRowLastColumn="0"/>
+              <w:rPr>
+                <w:lang w:val="pt-BR"/>
+              </w:rPr>
+            </w:pPr>
+            <w:r>
+              <w:rPr>
+                <w:lang w:val="pt-BR"/>
+              </w:rPr>
+              <w:t>{</w:t>
+            </w:r>
+            <w:proofErr w:type="spellStart"/>
+            <w:proofErr w:type="gramStart"/>
+            <w:r>
+              <w:rPr>
+                <w:lang w:val="pt-BR"/>
+              </w:rPr>
+              <w:t>comanda:int</w:t>
+            </w:r>
+            <w:proofErr w:type="spellEnd"/>
+            <w:proofErr w:type="gramEnd"/>
+            <w:r>
+              <w:rPr>
+                <w:lang w:val="pt-BR"/>
+              </w:rPr>
+              <w:t>}</w:t>
             </w:r>
           </w:p>
         </w:tc>
@@ -2528,12 +3377,26 @@
         <w:rPr>
           <w:lang w:val="pt-BR"/>
         </w:rPr>
-        <w:t>Na camada de negocio existe 2 serviços:</w:t>
+        <w:t xml:space="preserve">Na camada de </w:t>
+      </w:r>
+      <w:proofErr w:type="spellStart"/>
+      <w:r>
+        <w:rPr>
+          <w:lang w:val="pt-BR"/>
+        </w:rPr>
+        <w:t>negocio</w:t>
+      </w:r>
+      <w:proofErr w:type="spellEnd"/>
+      <w:r>
+        <w:rPr>
+          <w:lang w:val="pt-BR"/>
+        </w:rPr>
+        <w:t xml:space="preserve"> existe 2 serviços:</w:t>
       </w:r>
     </w:p>
     <w:p>
       <w:pPr>
-        <w:pStyle w:val="ListParagraph"/>
+        <w:pStyle w:val="PargrafodaLista"/>
         <w:numPr>
           <w:ilvl w:val="0"/>
           <w:numId w:val="1"/>
@@ -2547,7 +3410,27 @@
         <w:rPr>
           <w:lang w:val="pt-BR"/>
         </w:rPr>
-        <w:t xml:space="preserve">Comanda: responsável </w:t>
+        <w:t>/</w:t>
+      </w:r>
+      <w:proofErr w:type="gramStart"/>
+      <w:r>
+        <w:rPr>
+          <w:lang w:val="pt-BR"/>
+        </w:rPr>
+        <w:t>c</w:t>
+      </w:r>
+      <w:r>
+        <w:rPr>
+          <w:lang w:val="pt-BR"/>
+        </w:rPr>
+        <w:t>omanda</w:t>
+      </w:r>
+      <w:proofErr w:type="gramEnd"/>
+      <w:r>
+        <w:rPr>
+          <w:lang w:val="pt-BR"/>
+        </w:rPr>
+        <w:t xml:space="preserve">: responsável </w:t>
       </w:r>
       <w:r>
         <w:rPr>
@@ -2588,7 +3471,7 @@
     </w:p>
     <w:p>
       <w:pPr>
-        <w:pStyle w:val="ListParagraph"/>
+        <w:pStyle w:val="PargrafodaLista"/>
         <w:numPr>
           <w:ilvl w:val="0"/>
           <w:numId w:val="1"/>
@@ -2602,7 +3485,27 @@
         <w:rPr>
           <w:lang w:val="pt-BR"/>
         </w:rPr>
-        <w:t xml:space="preserve">Entrega: responsável por fazer a entrega de um pedido e atualizar o estoque de um determinado produto. </w:t>
+        <w:t>/</w:t>
+      </w:r>
+      <w:proofErr w:type="gramStart"/>
+      <w:r>
+        <w:rPr>
+          <w:lang w:val="pt-BR"/>
+        </w:rPr>
+        <w:t>e</w:t>
+      </w:r>
+      <w:r>
+        <w:rPr>
+          <w:lang w:val="pt-BR"/>
+        </w:rPr>
+        <w:t>ntrega</w:t>
+      </w:r>
+      <w:proofErr w:type="gramEnd"/>
+      <w:r>
+        <w:rPr>
+          <w:lang w:val="pt-BR"/>
+        </w:rPr>
+        <w:t xml:space="preserve">: responsável por fazer a entrega de um pedido e atualizar o estoque de um determinado produto. </w:t>
       </w:r>
     </w:p>
     <w:p>
@@ -2629,7 +3532,7 @@
     </w:p>
     <w:p>
       <w:pPr>
-        <w:pStyle w:val="ListParagraph"/>
+        <w:pStyle w:val="PargrafodaLista"/>
         <w:numPr>
           <w:ilvl w:val="0"/>
           <w:numId w:val="2"/>
@@ -2643,7 +3546,23 @@
         <w:rPr>
           <w:lang w:val="pt-BR"/>
         </w:rPr>
-        <w:t>/gerenciadorPedidos:</w:t>
+        <w:t>/</w:t>
+      </w:r>
+      <w:proofErr w:type="spellStart"/>
+      <w:proofErr w:type="gramStart"/>
+      <w:r>
+        <w:rPr>
+          <w:lang w:val="pt-BR"/>
+        </w:rPr>
+        <w:t>gerenciadorPedidos</w:t>
+      </w:r>
+      <w:proofErr w:type="spellEnd"/>
+      <w:proofErr w:type="gramEnd"/>
+      <w:r>
+        <w:rPr>
+          <w:lang w:val="pt-BR"/>
+        </w:rPr>
+        <w:t>:</w:t>
       </w:r>
       <w:r>
         <w:rPr>
@@ -2661,7 +3580,21 @@
         <w:rPr>
           <w:lang w:val="pt-BR"/>
         </w:rPr>
-        <w:t xml:space="preserve"> comunicação entre os serviços de negocio /entrega e os serviços básicos /pedido e /produto</w:t>
+        <w:t xml:space="preserve"> comunicação entre os serviços de </w:t>
+      </w:r>
+      <w:proofErr w:type="spellStart"/>
+      <w:r>
+        <w:rPr>
+          <w:lang w:val="pt-BR"/>
+        </w:rPr>
+        <w:t>negocio</w:t>
+      </w:r>
+      <w:proofErr w:type="spellEnd"/>
+      <w:r>
+        <w:rPr>
+          <w:lang w:val="pt-BR"/>
+        </w:rPr>
+        <w:t xml:space="preserve"> /entrega e os serviços básicos /pedido e /produto</w:t>
       </w:r>
       <w:r>
         <w:rPr>
@@ -2672,7 +3605,7 @@
     </w:p>
     <w:p>
       <w:pPr>
-        <w:pStyle w:val="ListParagraph"/>
+        <w:pStyle w:val="PargrafodaLista"/>
         <w:numPr>
           <w:ilvl w:val="0"/>
           <w:numId w:val="2"/>
@@ -2686,7 +3619,23 @@
         <w:rPr>
           <w:lang w:val="pt-BR"/>
         </w:rPr>
-        <w:t xml:space="preserve">/gerenciadorPagamento: responsável por fazer o pagamento de uma comanda e atualizar o caixa. </w:t>
+        <w:t>/</w:t>
+      </w:r>
+      <w:proofErr w:type="spellStart"/>
+      <w:proofErr w:type="gramStart"/>
+      <w:r>
+        <w:rPr>
+          <w:lang w:val="pt-BR"/>
+        </w:rPr>
+        <w:t>gerenciadorPagamento</w:t>
+      </w:r>
+      <w:proofErr w:type="spellEnd"/>
+      <w:proofErr w:type="gramEnd"/>
+      <w:r>
+        <w:rPr>
+          <w:lang w:val="pt-BR"/>
+        </w:rPr>
+        <w:t xml:space="preserve">: responsável por fazer o pagamento de uma comanda e atualizar o caixa. </w:t>
       </w:r>
       <w:r>
         <w:rPr>
@@ -2743,7 +3692,7 @@
     </w:p>
     <w:p>
       <w:pPr>
-        <w:pStyle w:val="ListParagraph"/>
+        <w:pStyle w:val="PargrafodaLista"/>
         <w:numPr>
           <w:ilvl w:val="0"/>
           <w:numId w:val="3"/>
@@ -2757,12 +3706,26 @@
         <w:rPr>
           <w:lang w:val="pt-BR"/>
         </w:rPr>
-        <w:t>/produto: responsável por salvar um produto e atualizar o estoque;</w:t>
+        <w:t>/</w:t>
+      </w:r>
+      <w:proofErr w:type="gramStart"/>
+      <w:r>
+        <w:rPr>
+          <w:lang w:val="pt-BR"/>
+        </w:rPr>
+        <w:t>produto</w:t>
+      </w:r>
+      <w:proofErr w:type="gramEnd"/>
+      <w:r>
+        <w:rPr>
+          <w:lang w:val="pt-BR"/>
+        </w:rPr>
+        <w:t>: responsável por salvar um produto e atualizar o estoque;</w:t>
       </w:r>
     </w:p>
     <w:p>
       <w:pPr>
-        <w:pStyle w:val="ListParagraph"/>
+        <w:pStyle w:val="PargrafodaLista"/>
         <w:numPr>
           <w:ilvl w:val="0"/>
           <w:numId w:val="3"/>
@@ -2776,24 +3739,40 @@
         <w:rPr>
           <w:lang w:val="pt-BR"/>
         </w:rPr>
-        <w:t xml:space="preserve">/pedido: responsável por salvar e </w:t>
-      </w:r>
-      <w:r>
-        <w:rPr>
-          <w:lang w:val="pt-BR"/>
-        </w:rPr>
-        <w:t>atualizar</w:t>
-      </w:r>
-      <w:r>
-        <w:rPr>
-          <w:lang w:val="pt-BR"/>
-        </w:rPr>
-        <w:t xml:space="preserve"> um novo pedido;</w:t>
+        <w:t>/</w:t>
+      </w:r>
+      <w:proofErr w:type="gramStart"/>
+      <w:r>
+        <w:rPr>
+          <w:lang w:val="pt-BR"/>
+        </w:rPr>
+        <w:t>pedido</w:t>
+      </w:r>
+      <w:proofErr w:type="gramEnd"/>
+      <w:r>
+        <w:rPr>
+          <w:lang w:val="pt-BR"/>
+        </w:rPr>
+        <w:t>: responsável por salvar e atualizar um novo pedido</w:t>
+      </w:r>
+      <w:r>
+        <w:rPr>
+          <w:lang w:val="pt-BR"/>
+        </w:rPr>
+        <w:t>, bem como remover uma lista de pedidos de uma comanda</w:t>
+      </w:r>
+      <w:bookmarkStart w:id="0" w:name="_GoBack"/>
+      <w:bookmarkEnd w:id="0"/>
+      <w:r>
+        <w:rPr>
+          <w:lang w:val="pt-BR"/>
+        </w:rPr>
+        <w:t>;</w:t>
       </w:r>
     </w:p>
     <w:p>
       <w:pPr>
-        <w:pStyle w:val="ListParagraph"/>
+        <w:pStyle w:val="PargrafodaLista"/>
         <w:numPr>
           <w:ilvl w:val="0"/>
           <w:numId w:val="3"/>
@@ -2807,12 +3786,26 @@
         <w:rPr>
           <w:lang w:val="pt-BR"/>
         </w:rPr>
-        <w:t>/caixa: responsável por atualizar o caixa;</w:t>
+        <w:t>/</w:t>
+      </w:r>
+      <w:proofErr w:type="gramStart"/>
+      <w:r>
+        <w:rPr>
+          <w:lang w:val="pt-BR"/>
+        </w:rPr>
+        <w:t>caixa</w:t>
+      </w:r>
+      <w:proofErr w:type="gramEnd"/>
+      <w:r>
+        <w:rPr>
+          <w:lang w:val="pt-BR"/>
+        </w:rPr>
+        <w:t>: responsável por atualizar o caixa;</w:t>
       </w:r>
     </w:p>
     <w:p>
       <w:pPr>
-        <w:pStyle w:val="ListParagraph"/>
+        <w:pStyle w:val="PargrafodaLista"/>
         <w:numPr>
           <w:ilvl w:val="0"/>
           <w:numId w:val="3"/>
@@ -2826,12 +3819,42 @@
         <w:rPr>
           <w:lang w:val="pt-BR"/>
         </w:rPr>
-        <w:t>/promissoria: responsável por salvar um titulo do tipo promissória;</w:t>
+        <w:t>/</w:t>
+      </w:r>
+      <w:proofErr w:type="spellStart"/>
+      <w:proofErr w:type="gramStart"/>
+      <w:r>
+        <w:rPr>
+          <w:lang w:val="pt-BR"/>
+        </w:rPr>
+        <w:t>promissoria</w:t>
+      </w:r>
+      <w:proofErr w:type="spellEnd"/>
+      <w:proofErr w:type="gramEnd"/>
+      <w:r>
+        <w:rPr>
+          <w:lang w:val="pt-BR"/>
+        </w:rPr>
+        <w:t xml:space="preserve">: responsável por salvar um </w:t>
+      </w:r>
+      <w:proofErr w:type="spellStart"/>
+      <w:r>
+        <w:rPr>
+          <w:lang w:val="pt-BR"/>
+        </w:rPr>
+        <w:t>titulo</w:t>
+      </w:r>
+      <w:proofErr w:type="spellEnd"/>
+      <w:r>
+        <w:rPr>
+          <w:lang w:val="pt-BR"/>
+        </w:rPr>
+        <w:t xml:space="preserve"> do tipo promissória;</w:t>
       </w:r>
     </w:p>
     <w:p>
       <w:pPr>
-        <w:pStyle w:val="ListParagraph"/>
+        <w:pStyle w:val="PargrafodaLista"/>
         <w:numPr>
           <w:ilvl w:val="0"/>
           <w:numId w:val="3"/>
@@ -2845,12 +3868,42 @@
         <w:rPr>
           <w:lang w:val="pt-BR"/>
         </w:rPr>
-        <w:t>/dulicada: responsável por salvar um titulo do tipo duplicada;</w:t>
+        <w:t>/</w:t>
+      </w:r>
+      <w:proofErr w:type="spellStart"/>
+      <w:proofErr w:type="gramStart"/>
+      <w:r>
+        <w:rPr>
+          <w:lang w:val="pt-BR"/>
+        </w:rPr>
+        <w:t>dulicada</w:t>
+      </w:r>
+      <w:proofErr w:type="spellEnd"/>
+      <w:proofErr w:type="gramEnd"/>
+      <w:r>
+        <w:rPr>
+          <w:lang w:val="pt-BR"/>
+        </w:rPr>
+        <w:t xml:space="preserve">: responsável por salvar um </w:t>
+      </w:r>
+      <w:proofErr w:type="spellStart"/>
+      <w:r>
+        <w:rPr>
+          <w:lang w:val="pt-BR"/>
+        </w:rPr>
+        <w:t>titulo</w:t>
+      </w:r>
+      <w:proofErr w:type="spellEnd"/>
+      <w:r>
+        <w:rPr>
+          <w:lang w:val="pt-BR"/>
+        </w:rPr>
+        <w:t xml:space="preserve"> do tipo duplicada;</w:t>
       </w:r>
     </w:p>
     <w:p>
       <w:pPr>
-        <w:pStyle w:val="ListParagraph"/>
+        <w:pStyle w:val="PargrafodaLista"/>
         <w:numPr>
           <w:ilvl w:val="0"/>
           <w:numId w:val="3"/>
@@ -2864,12 +3917,28 @@
         <w:rPr>
           <w:lang w:val="pt-BR"/>
         </w:rPr>
-        <w:t>/titulosFornecedor/{fornecedor}: responsável por listar todos os títulos de um determinado fornecedor;</w:t>
+        <w:t>/</w:t>
+      </w:r>
+      <w:proofErr w:type="spellStart"/>
+      <w:proofErr w:type="gramStart"/>
+      <w:r>
+        <w:rPr>
+          <w:lang w:val="pt-BR"/>
+        </w:rPr>
+        <w:t>titulosFornecedor</w:t>
+      </w:r>
+      <w:proofErr w:type="spellEnd"/>
+      <w:proofErr w:type="gramEnd"/>
+      <w:r>
+        <w:rPr>
+          <w:lang w:val="pt-BR"/>
+        </w:rPr>
+        <w:t>/{fornecedor}: responsável por listar todos os títulos de um determinado fornecedor;</w:t>
       </w:r>
     </w:p>
     <w:p>
       <w:pPr>
-        <w:pStyle w:val="ListParagraph"/>
+        <w:pStyle w:val="PargrafodaLista"/>
         <w:numPr>
           <w:ilvl w:val="0"/>
           <w:numId w:val="3"/>
@@ -2883,12 +3952,28 @@
         <w:rPr>
           <w:lang w:val="pt-BR"/>
         </w:rPr>
-        <w:t>/titulosStatus/{status}: responsável por listar todos os títulos de um determinado status;</w:t>
+        <w:t>/</w:t>
+      </w:r>
+      <w:proofErr w:type="spellStart"/>
+      <w:proofErr w:type="gramStart"/>
+      <w:r>
+        <w:rPr>
+          <w:lang w:val="pt-BR"/>
+        </w:rPr>
+        <w:t>titulosStatus</w:t>
+      </w:r>
+      <w:proofErr w:type="spellEnd"/>
+      <w:proofErr w:type="gramEnd"/>
+      <w:r>
+        <w:rPr>
+          <w:lang w:val="pt-BR"/>
+        </w:rPr>
+        <w:t>/{status}: responsável por listar todos os títulos de um determinado status;</w:t>
       </w:r>
     </w:p>
     <w:p>
       <w:pPr>
-        <w:pStyle w:val="ListParagraph"/>
+        <w:pStyle w:val="PargrafodaLista"/>
         <w:numPr>
           <w:ilvl w:val="0"/>
           <w:numId w:val="3"/>
@@ -2902,7 +3987,38 @@
         <w:rPr>
           <w:lang w:val="pt-BR"/>
         </w:rPr>
-        <w:t>/baixarTitulo: responsável por fazer um pagamento de um titulo.</w:t>
+        <w:lastRenderedPageBreak/>
+        <w:t>/</w:t>
+      </w:r>
+      <w:proofErr w:type="spellStart"/>
+      <w:proofErr w:type="gramStart"/>
+      <w:r>
+        <w:rPr>
+          <w:lang w:val="pt-BR"/>
+        </w:rPr>
+        <w:t>baixarTitulo</w:t>
+      </w:r>
+      <w:proofErr w:type="spellEnd"/>
+      <w:proofErr w:type="gramEnd"/>
+      <w:r>
+        <w:rPr>
+          <w:lang w:val="pt-BR"/>
+        </w:rPr>
+        <w:t xml:space="preserve">: responsável por fazer um pagamento de um </w:t>
+      </w:r>
+      <w:proofErr w:type="spellStart"/>
+      <w:r>
+        <w:rPr>
+          <w:lang w:val="pt-BR"/>
+        </w:rPr>
+        <w:t>titulo</w:t>
+      </w:r>
+      <w:proofErr w:type="spellEnd"/>
+      <w:r>
+        <w:rPr>
+          <w:lang w:val="pt-BR"/>
+        </w:rPr>
+        <w:t>.</w:t>
       </w:r>
     </w:p>
     <w:p>
@@ -2924,8 +4040,8 @@
 </file>
 
 <file path=word/numbering.xml><?xml version="1.0" encoding="utf-8"?>
-<w:numbering xmlns:wpc="http://schemas.microsoft.com/office/word/2010/wordprocessingCanvas" xmlns:mo="http://schemas.microsoft.com/office/mac/office/2008/main" xmlns:mc="http://schemas.openxmlformats.org/markup-compatibility/2006" xmlns:mv="urn:schemas-microsoft-com:mac:vml" xmlns:o="urn:schemas-microsoft-com:office:office" xmlns:r="http://schemas.openxmlformats.org/officeDocument/2006/relationships" xmlns:m="http://schemas.openxmlformats.org/officeDocument/2006/math" xmlns:v="urn:schemas-microsoft-com:vml" xmlns:wp14="http://schemas.microsoft.com/office/word/2010/wordprocessingDrawing" xmlns:wp="http://schemas.openxmlformats.org/drawingml/2006/wordprocessingDrawing" xmlns:w10="urn:schemas-microsoft-com:office:word" xmlns:w="http://schemas.openxmlformats.org/wordprocessingml/2006/main" xmlns:w14="http://schemas.microsoft.com/office/word/2010/wordml" xmlns:w15="http://schemas.microsoft.com/office/word/2012/wordml" xmlns:wpg="http://schemas.microsoft.com/office/word/2010/wordprocessingGroup" xmlns:wpi="http://schemas.microsoft.com/office/word/2010/wordprocessingInk" xmlns:wne="http://schemas.microsoft.com/office/word/2006/wordml" xmlns:wps="http://schemas.microsoft.com/office/word/2010/wordprocessingShape" mc:Ignorable="w14 w15 wp14">
-  <w:abstractNum w:abstractNumId="0">
+<w:numbering xmlns:wpc="http://schemas.microsoft.com/office/word/2010/wordprocessingCanvas" xmlns:mc="http://schemas.openxmlformats.org/markup-compatibility/2006" xmlns:o="urn:schemas-microsoft-com:office:office" xmlns:r="http://schemas.openxmlformats.org/officeDocument/2006/relationships" xmlns:m="http://schemas.openxmlformats.org/officeDocument/2006/math" xmlns:v="urn:schemas-microsoft-com:vml" xmlns:wp14="http://schemas.microsoft.com/office/word/2010/wordprocessingDrawing" xmlns:wp="http://schemas.openxmlformats.org/drawingml/2006/wordprocessingDrawing" xmlns:w10="urn:schemas-microsoft-com:office:word" xmlns:w="http://schemas.openxmlformats.org/wordprocessingml/2006/main" xmlns:w14="http://schemas.microsoft.com/office/word/2010/wordml" xmlns:w15="http://schemas.microsoft.com/office/word/2012/wordml" xmlns:wpg="http://schemas.microsoft.com/office/word/2010/wordprocessingGroup" xmlns:wpi="http://schemas.microsoft.com/office/word/2010/wordprocessingInk" xmlns:wne="http://schemas.microsoft.com/office/word/2006/wordml" xmlns:wps="http://schemas.microsoft.com/office/word/2010/wordprocessingShape" mc:Ignorable="w14 w15 wp14">
+  <w:abstractNum w:abstractNumId="0" w15:restartNumberingAfterBreak="0">
     <w:nsid w:val="047946A7"/>
     <w:multiLevelType w:val="hybridMultilevel"/>
     <w:tmpl w:val="5E623856"/>
@@ -3038,7 +4154,7 @@
       </w:rPr>
     </w:lvl>
   </w:abstractNum>
-  <w:abstractNum w:abstractNumId="1">
+  <w:abstractNum w:abstractNumId="1" w15:restartNumberingAfterBreak="0">
     <w:nsid w:val="1B8F7BAC"/>
     <w:multiLevelType w:val="hybridMultilevel"/>
     <w:tmpl w:val="828E04D6"/>
@@ -3151,7 +4267,7 @@
       </w:rPr>
     </w:lvl>
   </w:abstractNum>
-  <w:abstractNum w:abstractNumId="2">
+  <w:abstractNum w:abstractNumId="2" w15:restartNumberingAfterBreak="0">
     <w:nsid w:val="710057DA"/>
     <w:multiLevelType w:val="hybridMultilevel"/>
     <w:tmpl w:val="282EBB6E"/>
@@ -3289,7 +4405,7 @@
     </w:rPrDefault>
     <w:pPrDefault/>
   </w:docDefaults>
-  <w:latentStyles w:defLockedState="0" w:defUIPriority="99" w:defSemiHidden="0" w:defUnhideWhenUsed="0" w:defQFormat="0" w:count="380">
+  <w:latentStyles w:defLockedState="0" w:defUIPriority="99" w:defSemiHidden="0" w:defUnhideWhenUsed="0" w:defQFormat="0" w:count="371">
     <w:lsdException w:name="Normal" w:uiPriority="0" w:qFormat="1"/>
     <w:lsdException w:name="heading 1" w:uiPriority="9" w:qFormat="1"/>
     <w:lsdException w:name="heading 2" w:semiHidden="1" w:uiPriority="9" w:unhideWhenUsed="1" w:qFormat="1"/>
@@ -3446,15 +4562,6 @@
     <w:lsdException w:name="Balloon Text" w:semiHidden="1" w:unhideWhenUsed="1"/>
     <w:lsdException w:name="Table Grid" w:uiPriority="39"/>
     <w:lsdException w:name="Table Theme" w:semiHidden="1" w:unhideWhenUsed="1"/>
-    <w:lsdException w:name="Note Level 1" w:semiHidden="1" w:unhideWhenUsed="1"/>
-    <w:lsdException w:name="Note Level 2" w:semiHidden="1" w:unhideWhenUsed="1"/>
-    <w:lsdException w:name="Note Level 3" w:semiHidden="1" w:unhideWhenUsed="1"/>
-    <w:lsdException w:name="Note Level 4" w:semiHidden="1" w:unhideWhenUsed="1"/>
-    <w:lsdException w:name="Note Level 5" w:semiHidden="1" w:unhideWhenUsed="1"/>
-    <w:lsdException w:name="Note Level 6" w:semiHidden="1" w:unhideWhenUsed="1"/>
-    <w:lsdException w:name="Note Level 7" w:semiHidden="1" w:unhideWhenUsed="1"/>
-    <w:lsdException w:name="Note Level 8" w:semiHidden="1" w:unhideWhenUsed="1"/>
-    <w:lsdException w:name="Note Level 9" w:semiHidden="1" w:unhideWhenUsed="1"/>
     <w:lsdException w:name="Placeholder Text" w:semiHidden="1"/>
     <w:lsdException w:name="No Spacing" w:uiPriority="1" w:qFormat="1"/>
     <w:lsdException w:name="Light Shading" w:uiPriority="60"/>
@@ -3676,13 +4783,13 @@
     <w:qFormat/>
     <w:rsid w:val="0001761C"/>
   </w:style>
-  <w:style w:type="character" w:default="1" w:styleId="DefaultParagraphFont">
+  <w:style w:type="character" w:default="1" w:styleId="Fontepargpadro">
     <w:name w:val="Default Paragraph Font"/>
     <w:uiPriority w:val="1"/>
     <w:semiHidden/>
     <w:unhideWhenUsed/>
   </w:style>
-  <w:style w:type="table" w:default="1" w:styleId="TableNormal">
+  <w:style w:type="table" w:default="1" w:styleId="Tabelanormal">
     <w:name w:val="Normal Table"/>
     <w:uiPriority w:val="99"/>
     <w:semiHidden/>
@@ -3697,19 +4804,18 @@
       </w:tblCellMar>
     </w:tblPr>
   </w:style>
-  <w:style w:type="numbering" w:default="1" w:styleId="NoList">
+  <w:style w:type="numbering" w:default="1" w:styleId="Semlista">
     <w:name w:val="No List"/>
     <w:uiPriority w:val="99"/>
     <w:semiHidden/>
     <w:unhideWhenUsed/>
   </w:style>
-  <w:style w:type="table" w:styleId="TableGrid">
+  <w:style w:type="table" w:styleId="Tabelacomgrade">
     <w:name w:val="Table Grid"/>
-    <w:basedOn w:val="TableNormal"/>
+    <w:basedOn w:val="Tabelanormal"/>
     <w:uiPriority w:val="39"/>
     <w:rsid w:val="00B86CE7"/>
     <w:tblPr>
-      <w:tblInd w:w="0" w:type="dxa"/>
       <w:tblBorders>
         <w:top w:val="single" w:sz="4" w:space="0" w:color="auto"/>
         <w:left w:val="single" w:sz="4" w:space="0" w:color="auto"/>
@@ -3718,23 +4824,16 @@
         <w:insideH w:val="single" w:sz="4" w:space="0" w:color="auto"/>
         <w:insideV w:val="single" w:sz="4" w:space="0" w:color="auto"/>
       </w:tblBorders>
-      <w:tblCellMar>
-        <w:top w:w="0" w:type="dxa"/>
-        <w:left w:w="108" w:type="dxa"/>
-        <w:bottom w:w="0" w:type="dxa"/>
-        <w:right w:w="108" w:type="dxa"/>
-      </w:tblCellMar>
     </w:tblPr>
   </w:style>
-  <w:style w:type="table" w:styleId="GridTable4-Accent5">
+  <w:style w:type="table" w:styleId="TabeladeGrade4-nfase5">
     <w:name w:val="Grid Table 4 Accent 5"/>
-    <w:basedOn w:val="TableNormal"/>
+    <w:basedOn w:val="Tabelanormal"/>
     <w:uiPriority w:val="49"/>
     <w:rsid w:val="00B5705D"/>
     <w:tblPr>
       <w:tblStyleRowBandSize w:val="1"/>
       <w:tblStyleColBandSize w:val="1"/>
-      <w:tblInd w:w="0" w:type="dxa"/>
       <w:tblBorders>
         <w:top w:val="single" w:sz="4" w:space="0" w:color="8EAADB" w:themeColor="accent5" w:themeTint="99"/>
         <w:left w:val="single" w:sz="4" w:space="0" w:color="8EAADB" w:themeColor="accent5" w:themeTint="99"/>
@@ -3743,12 +4842,6 @@
         <w:insideH w:val="single" w:sz="4" w:space="0" w:color="8EAADB" w:themeColor="accent5" w:themeTint="99"/>
         <w:insideV w:val="single" w:sz="4" w:space="0" w:color="8EAADB" w:themeColor="accent5" w:themeTint="99"/>
       </w:tblBorders>
-      <w:tblCellMar>
-        <w:top w:w="0" w:type="dxa"/>
-        <w:left w:w="108" w:type="dxa"/>
-        <w:bottom w:w="0" w:type="dxa"/>
-        <w:right w:w="108" w:type="dxa"/>
-      </w:tblCellMar>
     </w:tblPr>
     <w:tblStylePr w:type="firstRow">
       <w:rPr>
@@ -3806,7 +4899,7 @@
       </w:tcPr>
     </w:tblStylePr>
   </w:style>
-  <w:style w:type="paragraph" w:styleId="ListParagraph">
+  <w:style w:type="paragraph" w:styleId="PargrafodaLista">
     <w:name w:val="List Paragraph"/>
     <w:basedOn w:val="Normal"/>
     <w:uiPriority w:val="34"/>

</xml_diff>